<commit_message>
Added data splitter for datasets
</commit_message>
<xml_diff>
--- a/Applicative part.docx
+++ b/Applicative part.docx
@@ -84,31 +84,7 @@
           <w:szCs w:val="22"/>
           <w14:ligatures w14:val="none"/>
         </w:rPr>
-        <w:t xml:space="preserve">Experiments will be performed on both public and real datasets. First, two publicly available datasets are targeted, CCSN and Ground-based Cloud Dataset (GCD), which differ in size, number of cloud classes and complexity. The CCSN dataset, previously used in the </w:t>
-      </w:r>
-      <w:proofErr w:type="gramStart"/>
-      <w:r>
-        <w:rPr>
-          <w:rFonts w:eastAsia="Times New Roman" w:cs="Calibri"/>
-          <w:color w:val="000000"/>
-          <w:kern w:val="0"/>
-          <w:sz w:val="22"/>
-          <w:szCs w:val="22"/>
-          <w14:ligatures w14:val="none"/>
-        </w:rPr>
-        <w:t>clouds</w:t>
-      </w:r>
-      <w:proofErr w:type="gramEnd"/>
-      <w:r>
-        <w:rPr>
-          <w:rFonts w:eastAsia="Times New Roman" w:cs="Calibri"/>
-          <w:color w:val="000000"/>
-          <w:kern w:val="0"/>
-          <w:sz w:val="22"/>
-          <w:szCs w:val="22"/>
-          <w14:ligatures w14:val="none"/>
-        </w:rPr>
-        <w:t xml:space="preserve"> classification literature, consists of 2543 images having a resolution of 256×256 pixels, divided into 11 classes [20]. The GCD dataset includes 19000 images having a resolution of 512×512 pixels captured in China with a total of 7 classes and the split of training and testing instances is 10000 and 9000 images respectively.  Besides the publicly available datasets, we aim to use RS data such as satellite images provided by European Organisation for the Exploitation of Meteorological Satellites (EUMETSAT) and radar data provided by the Romanian ANM. We will use satellite imagery from the Meteosat-11 satellite of EUMETSAT, a geostationary satellite orbiting Earth at 35.786 km above the Equator, providing a continuous stream of images (one image every 15 minutes) of the entire Earth disc, to monitor the weather over Europe and Africa. In addition to the satellite images, radar data collected by a Doppler single-polarisation radar located in central Romania is targeted. In a full volume scan, completed every 6 minutes, the radar outputs many different products related to the location, intensity and the movement of precipitating clouds and their associated meteorological phenomena. The most important radar products are the base Reflectivity (R) product and the base Velocity (V) product. The radars collect these base products at 9 elevation angles, gathering 9 sets of velocity or reflectivity data at each time step.</w:t>
+        <w:t>Experiments will be performed on both public and real datasets. First, two publicly available datasets are targeted, CCSN and Ground-based Cloud Dataset (GCD), which differ in size, number of cloud classes and complexity. The CCSN dataset, previously used in the clouds classification literature, consists of 2543 images having a resolution of 256×256 pixels, divided into 11 classes [20]. The GCD dataset includes 19000 images having a resolution of 512×512 pixels captured in China with a total of 7 classes and the split of training and testing instances is 10000 and 9000 images respectively.  Besides the publicly available datasets, we aim to use RS data such as satellite images provided by European Organisation for the Exploitation of Meteorological Satellites (EUMETSAT) and radar data provided by the Romanian ANM. We will use satellite imagery from the Meteosat-11 satellite of EUMETSAT, a geostationary satellite orbiting Earth at 35.786 km above the Equator, providing a continuous stream of images (one image every 15 minutes) of the entire Earth disc, to monitor the weather over Europe and Africa. In addition to the satellite images, radar data collected by a Doppler single-polarisation radar located in central Romania is targeted. In a full volume scan, completed every 6 minutes, the radar outputs many different products related to the location, intensity and the movement of precipitating clouds and their associated meteorological phenomena. The most important radar products are the base Reflectivity (R) product and the base Velocity (V) product. The radars collect these base products at 9 elevation angles, gathering 9 sets of velocity or reflectivity data at each time step.</w:t>
       </w:r>
     </w:p>
     <w:p>
@@ -156,31 +132,7 @@
           <w:szCs w:val="22"/>
           <w14:ligatures w14:val="none"/>
         </w:rPr>
-        <w:t>For training our models, we aim to use best ML practices such as: (1) choosing an appropriate loss function; (2) choosing or refining optimizers (</w:t>
-      </w:r>
-      <w:proofErr w:type="spellStart"/>
-      <w:r>
-        <w:rPr>
-          <w:rFonts w:eastAsia="Times New Roman" w:cs="Calibri"/>
-          <w:color w:val="000000"/>
-          <w:kern w:val="0"/>
-          <w:sz w:val="22"/>
-          <w:szCs w:val="22"/>
-          <w14:ligatures w14:val="none"/>
-        </w:rPr>
-        <w:t>AdamW</w:t>
-      </w:r>
-      <w:proofErr w:type="spellEnd"/>
-      <w:r>
-        <w:rPr>
-          <w:rFonts w:eastAsia="Times New Roman" w:cs="Calibri"/>
-          <w:color w:val="000000"/>
-          <w:kern w:val="0"/>
-          <w:sz w:val="22"/>
-          <w:szCs w:val="22"/>
-          <w14:ligatures w14:val="none"/>
-        </w:rPr>
-        <w:t>, Learning Rate Schedulers, Gradient Clipping); (3) employing learning rate schedules to stabilise the training; (4) applying regularisation techniques (weight decay or dropout) to prevent overfitting and improving generalisation; (5) hyperparameters optimization. </w:t>
+        <w:t>For training our models, we aim to use best ML practices such as: (1) choosing an appropriate loss function; (2) choosing or refining optimizers (AdamW, Learning Rate Schedulers, Gradient Clipping); (3) employing learning rate schedules to stabilise the training; (4) applying regularisation techniques (weight decay or dropout) to prevent overfitting and improving generalisation; (5) hyperparameters optimization. </w:t>
       </w:r>
     </w:p>
     <w:p>
@@ -323,31 +275,7 @@
           <w:szCs w:val="22"/>
           <w14:ligatures w14:val="none"/>
         </w:rPr>
-        <w:t xml:space="preserve">, F1 score, Area under the Precision-Recall curve (AUPRC) and Area under the ROC curve (AUC). All these performance metrics are computed based on the generalised confusion matrix obtained for the multiclass classification problem. Besides the </w:t>
-      </w:r>
-      <w:proofErr w:type="gramStart"/>
-      <w:r>
-        <w:rPr>
-          <w:rFonts w:eastAsia="Times New Roman" w:cs="Calibri"/>
-          <w:color w:val="000000"/>
-          <w:kern w:val="0"/>
-          <w:sz w:val="22"/>
-          <w:szCs w:val="22"/>
-          <w14:ligatures w14:val="none"/>
-        </w:rPr>
-        <w:t>aforementioned evaluation</w:t>
-      </w:r>
-      <w:proofErr w:type="gramEnd"/>
-      <w:r>
-        <w:rPr>
-          <w:rFonts w:eastAsia="Times New Roman" w:cs="Calibri"/>
-          <w:color w:val="000000"/>
-          <w:kern w:val="0"/>
-          <w:sz w:val="22"/>
-          <w:szCs w:val="22"/>
-          <w14:ligatures w14:val="none"/>
-        </w:rPr>
-        <w:t xml:space="preserve"> measures, we aim to employ metrics from the weather forecasting literature such as the class-based</w:t>
+        <w:t>, F1 score, Area under the Precision-Recall curve (AUPRC) and Area under the ROC curve (AUC). All these performance metrics are computed based on the generalised confusion matrix obtained for the multiclass classification problem. Besides the aforementioned evaluation measures, we aim to employ metrics from the weather forecasting literature such as the class-based</w:t>
       </w:r>
       <w:r>
         <w:rPr>
@@ -544,31 +472,7 @@
           <w:szCs w:val="22"/>
           <w14:ligatures w14:val="none"/>
         </w:rPr>
-        <w:t xml:space="preserve"> </w:t>
-      </w:r>
-      <w:proofErr w:type="spellStart"/>
-      <w:r>
-        <w:rPr>
-          <w:rFonts w:eastAsia="Times New Roman" w:cs="Calibri"/>
-          <w:color w:val="000000"/>
-          <w:kern w:val="0"/>
-          <w:sz w:val="22"/>
-          <w:szCs w:val="22"/>
-          <w14:ligatures w14:val="none"/>
-        </w:rPr>
-        <w:t>ViT</w:t>
-      </w:r>
-      <w:proofErr w:type="spellEnd"/>
-      <w:r>
-        <w:rPr>
-          <w:rFonts w:eastAsia="Times New Roman" w:cs="Calibri"/>
-          <w:color w:val="000000"/>
-          <w:kern w:val="0"/>
-          <w:sz w:val="22"/>
-          <w:szCs w:val="22"/>
-          <w14:ligatures w14:val="none"/>
-        </w:rPr>
-        <w:t xml:space="preserve"> and </w:t>
+        <w:t xml:space="preserve"> ViT and </w:t>
       </w:r>
       <w:r>
         <w:rPr>
@@ -634,31 +538,7 @@
           <w:szCs w:val="22"/>
           <w14:ligatures w14:val="none"/>
         </w:rPr>
-        <w:t xml:space="preserve"> that is currently explored within the research community, without being employed for cloud image classification and related tasks yet. The hybridization involves designing multiple pipeline ideas for combining both mechanisms. Below we present three of our proposals for hybridisation, with an emphasis on the first two. Our aim is to implement two of the proposed architectures </w:t>
-      </w:r>
-      <w:proofErr w:type="gramStart"/>
-      <w:r>
-        <w:rPr>
-          <w:rFonts w:eastAsia="Times New Roman" w:cs="Calibri"/>
-          <w:color w:val="000000"/>
-          <w:kern w:val="0"/>
-          <w:sz w:val="22"/>
-          <w:szCs w:val="22"/>
-          <w14:ligatures w14:val="none"/>
-        </w:rPr>
-        <w:t>in order to</w:t>
-      </w:r>
-      <w:proofErr w:type="gramEnd"/>
-      <w:r>
-        <w:rPr>
-          <w:rFonts w:eastAsia="Times New Roman" w:cs="Calibri"/>
-          <w:color w:val="000000"/>
-          <w:kern w:val="0"/>
-          <w:sz w:val="22"/>
-          <w:szCs w:val="22"/>
-          <w14:ligatures w14:val="none"/>
-        </w:rPr>
-        <w:t xml:space="preserve"> comparatively assess their performance. </w:t>
+        <w:t xml:space="preserve"> that is currently explored within the research community, without being employed for cloud image classification and related tasks yet. The hybridization involves designing multiple pipeline ideas for combining both mechanisms. Below we present three of our proposals for hybridisation, with an emphasis on the first two. Our aim is to implement two of the proposed architectures in order to comparatively assess their performance. </w:t>
       </w:r>
     </w:p>
     <w:p>
@@ -708,35 +588,7 @@
           <w:szCs w:val="22"/>
           <w14:ligatures w14:val="none"/>
         </w:rPr>
-        <w:t xml:space="preserve">(1) Conditional Diffusion via </w:t>
-      </w:r>
-      <w:proofErr w:type="spellStart"/>
-      <w:r>
-        <w:rPr>
-          <w:rFonts w:eastAsia="Times New Roman" w:cs="Calibri"/>
-          <w:b/>
-          <w:bCs/>
-          <w:color w:val="000000"/>
-          <w:kern w:val="0"/>
-          <w:sz w:val="22"/>
-          <w:szCs w:val="22"/>
-          <w14:ligatures w14:val="none"/>
-        </w:rPr>
-        <w:t>ViT</w:t>
-      </w:r>
-      <w:proofErr w:type="spellEnd"/>
-      <w:r>
-        <w:rPr>
-          <w:rFonts w:eastAsia="Times New Roman" w:cs="Calibri"/>
-          <w:b/>
-          <w:bCs/>
-          <w:color w:val="000000"/>
-          <w:kern w:val="0"/>
-          <w:sz w:val="22"/>
-          <w:szCs w:val="22"/>
-          <w14:ligatures w14:val="none"/>
-        </w:rPr>
-        <w:t xml:space="preserve"> Features.</w:t>
+        <w:t>(1) Conditional Diffusion via ViT Features.</w:t>
       </w:r>
       <w:r>
         <w:rPr>
@@ -773,31 +625,7 @@
           <w:szCs w:val="22"/>
           <w14:ligatures w14:val="none"/>
         </w:rPr>
-        <w:t xml:space="preserve">With this approach, the </w:t>
-      </w:r>
-      <w:proofErr w:type="spellStart"/>
-      <w:r>
-        <w:rPr>
-          <w:rFonts w:eastAsia="Times New Roman" w:cs="Calibri"/>
-          <w:color w:val="000000"/>
-          <w:kern w:val="0"/>
-          <w:sz w:val="22"/>
-          <w:szCs w:val="22"/>
-          <w14:ligatures w14:val="none"/>
-        </w:rPr>
-        <w:t>ViT</w:t>
-      </w:r>
-      <w:proofErr w:type="spellEnd"/>
-      <w:r>
-        <w:rPr>
-          <w:rFonts w:eastAsia="Times New Roman" w:cs="Calibri"/>
-          <w:color w:val="000000"/>
-          <w:kern w:val="0"/>
-          <w:sz w:val="22"/>
-          <w:szCs w:val="22"/>
-          <w14:ligatures w14:val="none"/>
-        </w:rPr>
-        <w:t xml:space="preserve"> would be used to extract </w:t>
+        <w:t xml:space="preserve">With this approach, the ViT would be used to extract </w:t>
       </w:r>
       <w:r>
         <w:rPr>
@@ -821,31 +649,7 @@
           <w:szCs w:val="22"/>
           <w14:ligatures w14:val="none"/>
         </w:rPr>
-        <w:t xml:space="preserve"> from the input images, which would then be used as conditioning information for the Diffusion model throughout the denoising process. Additionally, the Diffusion model can be used for both classification and generation of cloud images. At each timestep, while progressively denoising the random noise back into an image within a neural network-based pipeline like U-Net, the </w:t>
-      </w:r>
-      <w:proofErr w:type="spellStart"/>
-      <w:r>
-        <w:rPr>
-          <w:rFonts w:eastAsia="Times New Roman" w:cs="Calibri"/>
-          <w:color w:val="000000"/>
-          <w:kern w:val="0"/>
-          <w:sz w:val="22"/>
-          <w:szCs w:val="22"/>
-          <w14:ligatures w14:val="none"/>
-        </w:rPr>
-        <w:t>ViT</w:t>
-      </w:r>
-      <w:proofErr w:type="spellEnd"/>
-      <w:r>
-        <w:rPr>
-          <w:rFonts w:eastAsia="Times New Roman" w:cs="Calibri"/>
-          <w:color w:val="000000"/>
-          <w:kern w:val="0"/>
-          <w:sz w:val="22"/>
-          <w:szCs w:val="22"/>
-          <w14:ligatures w14:val="none"/>
-        </w:rPr>
-        <w:t xml:space="preserve"> provided features are used as a conditioning value, by performing </w:t>
+        <w:t xml:space="preserve"> from the input images, which would then be used as conditioning information for the Diffusion model throughout the denoising process. Additionally, the Diffusion model can be used for both classification and generation of cloud images. At each timestep, while progressively denoising the random noise back into an image within a neural network-based pipeline like U-Net, the ViT provided features are used as a conditioning value, by performing </w:t>
       </w:r>
       <w:r>
         <w:rPr>
@@ -893,31 +697,7 @@
           <w:szCs w:val="22"/>
           <w14:ligatures w14:val="none"/>
         </w:rPr>
-        <w:t xml:space="preserve">. Training of such an architecture can be split into two stages, first one only involving the pre-training of the </w:t>
-      </w:r>
-      <w:proofErr w:type="spellStart"/>
-      <w:r>
-        <w:rPr>
-          <w:rFonts w:eastAsia="Times New Roman" w:cs="Calibri"/>
-          <w:color w:val="000000"/>
-          <w:kern w:val="0"/>
-          <w:sz w:val="22"/>
-          <w:szCs w:val="22"/>
-          <w14:ligatures w14:val="none"/>
-        </w:rPr>
-        <w:t>ViT</w:t>
-      </w:r>
-      <w:proofErr w:type="spellEnd"/>
-      <w:r>
-        <w:rPr>
-          <w:rFonts w:eastAsia="Times New Roman" w:cs="Calibri"/>
-          <w:color w:val="000000"/>
-          <w:kern w:val="0"/>
-          <w:sz w:val="22"/>
-          <w:szCs w:val="22"/>
-          <w14:ligatures w14:val="none"/>
-        </w:rPr>
-        <w:t xml:space="preserve"> for image classification tasks. Afterwards, a </w:t>
+        <w:t xml:space="preserve">. Training of such an architecture can be split into two stages, first one only involving the pre-training of the ViT for image classification tasks. Afterwards, a </w:t>
       </w:r>
       <w:r>
         <w:rPr>
@@ -941,31 +721,7 @@
           <w:szCs w:val="22"/>
           <w14:ligatures w14:val="none"/>
         </w:rPr>
-        <w:t xml:space="preserve"> of both models could be performed, potentially giving better results by having a pre-trained </w:t>
-      </w:r>
-      <w:proofErr w:type="spellStart"/>
-      <w:r>
-        <w:rPr>
-          <w:rFonts w:eastAsia="Times New Roman" w:cs="Calibri"/>
-          <w:color w:val="000000"/>
-          <w:kern w:val="0"/>
-          <w:sz w:val="22"/>
-          <w:szCs w:val="22"/>
-          <w14:ligatures w14:val="none"/>
-        </w:rPr>
-        <w:t>ViT</w:t>
-      </w:r>
-      <w:proofErr w:type="spellEnd"/>
-      <w:r>
-        <w:rPr>
-          <w:rFonts w:eastAsia="Times New Roman" w:cs="Calibri"/>
-          <w:color w:val="000000"/>
-          <w:kern w:val="0"/>
-          <w:sz w:val="22"/>
-          <w:szCs w:val="22"/>
-          <w14:ligatures w14:val="none"/>
-        </w:rPr>
-        <w:t>. This pipeline can ultimately be used for both classification and generation, and therefore the loss function could be computed to correct the models for both scenarios. Figure 3 illustrates a high-level design of this architecture.</w:t>
+        <w:t xml:space="preserve"> of both models could be performed, potentially giving better results by having a pre-trained ViT. This pipeline can ultimately be used for both classification and generation, and therefore the loss function could be computed to correct the models for both scenarios. Figure 3 illustrates a high-level design of this architecture.</w:t>
       </w:r>
     </w:p>
     <w:p>
@@ -1096,33 +852,7 @@
           <w:szCs w:val="22"/>
           <w14:ligatures w14:val="none"/>
         </w:rPr>
-        <w:t xml:space="preserve">. An overview of the proposed Conditional </w:t>
-      </w:r>
-      <w:proofErr w:type="spellStart"/>
-      <w:r>
-        <w:rPr>
-          <w:rFonts w:eastAsia="Times New Roman" w:cs="Times New Roman"/>
-          <w:b/>
-          <w:bCs/>
-          <w:kern w:val="0"/>
-          <w:sz w:val="22"/>
-          <w:szCs w:val="22"/>
-          <w14:ligatures w14:val="none"/>
-        </w:rPr>
-        <w:t>DiT</w:t>
-      </w:r>
-      <w:proofErr w:type="spellEnd"/>
-      <w:r>
-        <w:rPr>
-          <w:rFonts w:eastAsia="Times New Roman" w:cs="Times New Roman"/>
-          <w:b/>
-          <w:bCs/>
-          <w:kern w:val="0"/>
-          <w:sz w:val="22"/>
-          <w:szCs w:val="22"/>
-          <w14:ligatures w14:val="none"/>
-        </w:rPr>
-        <w:t xml:space="preserve"> Classifier architecture</w:t>
+        <w:t>. An overview of the proposed Conditional DiT Classifier architecture</w:t>
       </w:r>
     </w:p>
     <w:p>
@@ -1253,31 +983,7 @@
           <w:szCs w:val="22"/>
           <w14:ligatures w14:val="none"/>
         </w:rPr>
-        <w:t xml:space="preserve">For this architecture design, the </w:t>
-      </w:r>
-      <w:proofErr w:type="spellStart"/>
-      <w:r>
-        <w:rPr>
-          <w:rFonts w:eastAsia="Times New Roman" w:cs="Calibri"/>
-          <w:color w:val="000000"/>
-          <w:kern w:val="0"/>
-          <w:sz w:val="22"/>
-          <w:szCs w:val="22"/>
-          <w14:ligatures w14:val="none"/>
-        </w:rPr>
-        <w:t>ViT</w:t>
-      </w:r>
-      <w:proofErr w:type="spellEnd"/>
-      <w:r>
-        <w:rPr>
-          <w:rFonts w:eastAsia="Times New Roman" w:cs="Calibri"/>
-          <w:color w:val="000000"/>
-          <w:kern w:val="0"/>
-          <w:sz w:val="22"/>
-          <w:szCs w:val="22"/>
-          <w14:ligatures w14:val="none"/>
-        </w:rPr>
-        <w:t xml:space="preserve"> model is essentially integrated within the Diffusion Classifier. It is responsible for providing the next step’s prediction of </w:t>
+        <w:t xml:space="preserve">For this architecture design, the ViT model is essentially integrated within the Diffusion Classifier. It is responsible for providing the next step’s prediction of </w:t>
       </w:r>
       <w:r>
         <w:rPr>
@@ -1301,31 +1007,7 @@
           <w:szCs w:val="22"/>
           <w14:ligatures w14:val="none"/>
         </w:rPr>
-        <w:t xml:space="preserve"> at each timestep of the reverse diffusion process. The </w:t>
-      </w:r>
-      <w:proofErr w:type="spellStart"/>
-      <w:r>
-        <w:rPr>
-          <w:rFonts w:eastAsia="Times New Roman" w:cs="Calibri"/>
-          <w:color w:val="000000"/>
-          <w:kern w:val="0"/>
-          <w:sz w:val="22"/>
-          <w:szCs w:val="22"/>
-          <w14:ligatures w14:val="none"/>
-        </w:rPr>
-        <w:t>ViT</w:t>
-      </w:r>
-      <w:proofErr w:type="spellEnd"/>
-      <w:r>
-        <w:rPr>
-          <w:rFonts w:eastAsia="Times New Roman" w:cs="Calibri"/>
-          <w:color w:val="000000"/>
-          <w:kern w:val="0"/>
-          <w:sz w:val="22"/>
-          <w:szCs w:val="22"/>
-          <w14:ligatures w14:val="none"/>
-        </w:rPr>
-        <w:t xml:space="preserve"> tries to minimise the noise by applying </w:t>
+        <w:t xml:space="preserve"> at each timestep of the reverse diffusion process. The ViT tries to minimise the noise by applying </w:t>
       </w:r>
       <w:r>
         <w:rPr>
@@ -1409,31 +1091,7 @@
           <w14:ligatures w14:val="none"/>
         </w:rPr>
         <w:lastRenderedPageBreak/>
-        <w:t xml:space="preserve">(for the </w:t>
-      </w:r>
-      <w:proofErr w:type="spellStart"/>
-      <w:r>
-        <w:rPr>
-          <w:rFonts w:eastAsia="Times New Roman" w:cs="Calibri"/>
-          <w:color w:val="000000"/>
-          <w:kern w:val="0"/>
-          <w:sz w:val="22"/>
-          <w:szCs w:val="22"/>
-          <w14:ligatures w14:val="none"/>
-        </w:rPr>
-        <w:t>ViT</w:t>
-      </w:r>
-      <w:proofErr w:type="spellEnd"/>
-      <w:r>
-        <w:rPr>
-          <w:rFonts w:eastAsia="Times New Roman" w:cs="Calibri"/>
-          <w:color w:val="000000"/>
-          <w:kern w:val="0"/>
-          <w:sz w:val="22"/>
-          <w:szCs w:val="22"/>
-          <w14:ligatures w14:val="none"/>
-        </w:rPr>
-        <w:t xml:space="preserve">), and Cross-Entropy Loss for classification. The total loss function would be a combination of all these losses, where the lambdas represent the importance of the corresponding loss: </w:t>
+        <w:t xml:space="preserve">(for the ViT), and Cross-Entropy Loss for classification. The total loss function would be a combination of all these losses, where the lambdas represent the importance of the corresponding loss: </w:t>
       </w:r>
     </w:p>
     <w:p>
@@ -1457,6 +1115,7 @@
           <w:rFonts w:eastAsia="Times New Roman" w:cs="Times New Roman"/>
           <w:b/>
           <w:bCs/>
+          <w:noProof/>
           <w:kern w:val="0"/>
           <w:sz w:val="27"/>
           <w:szCs w:val="27"/>
@@ -1558,79 +1217,7 @@
           <w:szCs w:val="22"/>
           <w14:ligatures w14:val="none"/>
         </w:rPr>
-        <w:t xml:space="preserve">Another possible design is that of the two models performing operations in parallel but interacting through a cross-attention mechanism. For instance, the </w:t>
-      </w:r>
-      <w:proofErr w:type="spellStart"/>
-      <w:r>
-        <w:rPr>
-          <w:rFonts w:eastAsia="Times New Roman" w:cs="Calibri"/>
-          <w:color w:val="000000"/>
-          <w:kern w:val="0"/>
-          <w:sz w:val="22"/>
-          <w:szCs w:val="22"/>
-          <w14:ligatures w14:val="none"/>
-        </w:rPr>
-        <w:t>ViT</w:t>
-      </w:r>
-      <w:proofErr w:type="spellEnd"/>
-      <w:r>
-        <w:rPr>
-          <w:rFonts w:eastAsia="Times New Roman" w:cs="Calibri"/>
-          <w:color w:val="000000"/>
-          <w:kern w:val="0"/>
-          <w:sz w:val="22"/>
-          <w:szCs w:val="22"/>
-          <w14:ligatures w14:val="none"/>
-        </w:rPr>
-        <w:t xml:space="preserve"> receives an image and captures global structure from it, while the Diffusion Classifier separately performs denoising steps progressively. Afterwards, cross-attention is used to help one model attend to the features of the other model and vice-versa. This idea would match either for classification of images, where </w:t>
-      </w:r>
-      <w:proofErr w:type="gramStart"/>
-      <w:r>
-        <w:rPr>
-          <w:rFonts w:eastAsia="Times New Roman" w:cs="Calibri"/>
-          <w:color w:val="000000"/>
-          <w:kern w:val="0"/>
-          <w:sz w:val="22"/>
-          <w:szCs w:val="22"/>
-          <w14:ligatures w14:val="none"/>
-        </w:rPr>
-        <w:t>the final result</w:t>
-      </w:r>
-      <w:proofErr w:type="gramEnd"/>
-      <w:r>
-        <w:rPr>
-          <w:rFonts w:eastAsia="Times New Roman" w:cs="Calibri"/>
-          <w:color w:val="000000"/>
-          <w:kern w:val="0"/>
-          <w:sz w:val="22"/>
-          <w:szCs w:val="22"/>
-          <w14:ligatures w14:val="none"/>
-        </w:rPr>
-        <w:t xml:space="preserve"> can be computed by fusing the features from both models, or for generation, such that the diffusion model’s generated image can adhere to the extracted features of the </w:t>
-      </w:r>
-      <w:proofErr w:type="spellStart"/>
-      <w:r>
-        <w:rPr>
-          <w:rFonts w:eastAsia="Times New Roman" w:cs="Calibri"/>
-          <w:color w:val="000000"/>
-          <w:kern w:val="0"/>
-          <w:sz w:val="22"/>
-          <w:szCs w:val="22"/>
-          <w14:ligatures w14:val="none"/>
-        </w:rPr>
-        <w:t>ViT</w:t>
-      </w:r>
-      <w:proofErr w:type="spellEnd"/>
-      <w:r>
-        <w:rPr>
-          <w:rFonts w:eastAsia="Times New Roman" w:cs="Calibri"/>
-          <w:color w:val="000000"/>
-          <w:kern w:val="0"/>
-          <w:sz w:val="22"/>
-          <w:szCs w:val="22"/>
-          <w14:ligatures w14:val="none"/>
-        </w:rPr>
-        <w:t>, refining and improving image details.</w:t>
+        <w:t>Another possible design is that of the two models performing operations in parallel but interacting through a cross-attention mechanism. For instance, the ViT receives an image and captures global structure from it, while the Diffusion Classifier separately performs denoising steps progressively. Afterwards, cross-attention is used to help one model attend to the features of the other model and vice-versa. This idea would match either for classification of images, where the final result can be computed by fusing the features from both models, or for generation, such that the diffusion model’s generated image can adhere to the extracted features of the ViT, refining and improving image details.</w:t>
       </w:r>
     </w:p>
     <w:p>
@@ -1727,47 +1314,7 @@
           <w:sz w:val="22"/>
           <w:szCs w:val="22"/>
         </w:rPr>
-        <w:t xml:space="preserve">From a technical perspective, transformers are a complex type of Deep Neural Networks (DNN) that rely on the mechanism of attention [8]. They proved to perform better than other competitive alternatives such as Recurrent Neural Networks (RNNs) or CNNs in terms of computation time and efficiency. For an image processing task such as classification of clouds, this is guaranteed by its ability to capture both local and global relationships between patches, which constitute the original image. Figure 1 illustrates the architecture of a </w:t>
-      </w:r>
-      <w:proofErr w:type="spellStart"/>
-      <w:r>
-        <w:rPr>
-          <w:rFonts w:cs="Calibri"/>
-          <w:color w:val="000000"/>
-          <w:sz w:val="22"/>
-          <w:szCs w:val="22"/>
-        </w:rPr>
-        <w:t>ViT</w:t>
-      </w:r>
-      <w:proofErr w:type="spellEnd"/>
-      <w:r>
-        <w:rPr>
-          <w:rFonts w:cs="Calibri"/>
-          <w:color w:val="000000"/>
-          <w:sz w:val="22"/>
-          <w:szCs w:val="22"/>
-        </w:rPr>
-        <w:t xml:space="preserve"> model. The operation of a </w:t>
-      </w:r>
-      <w:proofErr w:type="spellStart"/>
-      <w:r>
-        <w:rPr>
-          <w:rFonts w:cs="Calibri"/>
-          <w:color w:val="000000"/>
-          <w:sz w:val="22"/>
-          <w:szCs w:val="22"/>
-        </w:rPr>
-        <w:t>ViT</w:t>
-      </w:r>
-      <w:proofErr w:type="spellEnd"/>
-      <w:r>
-        <w:rPr>
-          <w:rFonts w:cs="Calibri"/>
-          <w:color w:val="000000"/>
-          <w:sz w:val="22"/>
-          <w:szCs w:val="22"/>
-        </w:rPr>
-        <w:t xml:space="preserve"> can be divided into several crucial steps [9]. Firstly, the input image is divided into equal flattened patches, which are then projected into </w:t>
+        <w:t xml:space="preserve">From a technical perspective, transformers are a complex type of Deep Neural Networks (DNN) that rely on the mechanism of attention [8]. They proved to perform better than other competitive alternatives such as Recurrent Neural Networks (RNNs) or CNNs in terms of computation time and efficiency. For an image processing task such as classification of clouds, this is guaranteed by its ability to capture both local and global relationships between patches, which constitute the original image. Figure 1 illustrates the architecture of a ViT model. The operation of a ViT can be divided into several crucial steps [9]. Firstly, the input image is divided into equal flattened patches, which are then projected into </w:t>
       </w:r>
       <w:r>
         <w:rPr>
@@ -1966,6 +1513,7 @@
       <w:r>
         <w:rPr>
           <w:rFonts w:cs="Calibri"/>
+          <w:noProof/>
           <w:color w:val="000000"/>
           <w:sz w:val="22"/>
           <w:szCs w:val="22"/>
@@ -2074,27 +1622,7 @@
           <w:sz w:val="22"/>
           <w:szCs w:val="22"/>
         </w:rPr>
-        <w:t xml:space="preserve">/h dimensionality), and </w:t>
-      </w:r>
-      <w:proofErr w:type="spellStart"/>
-      <w:r>
-        <w:rPr>
-          <w:rFonts w:cs="Calibri"/>
-          <w:color w:val="000000"/>
-          <w:sz w:val="22"/>
-          <w:szCs w:val="22"/>
-        </w:rPr>
-        <w:t>i</w:t>
-      </w:r>
-      <w:proofErr w:type="spellEnd"/>
-      <w:r>
-        <w:rPr>
-          <w:rFonts w:cs="Calibri"/>
-          <w:color w:val="000000"/>
-          <w:sz w:val="22"/>
-          <w:szCs w:val="22"/>
-        </w:rPr>
-        <w:t xml:space="preserve"> is a specific part [9]. Finally, embeddings are processed through a Feed-Forward Network (FFN) and then a prepended globally representative classification token (</w:t>
+        <w:t>/h dimensionality), and i is a specific part [9]. Finally, embeddings are processed through a Feed-Forward Network (FFN) and then a prepended globally representative classification token (</w:t>
       </w:r>
       <w:r>
         <w:rPr>
@@ -2153,13 +1681,14 @@
           <w:bCs/>
           <w:i/>
           <w:iCs/>
+          <w:noProof/>
           <w:color w:val="000000"/>
           <w:sz w:val="22"/>
           <w:szCs w:val="22"/>
         </w:rPr>
         <w:lastRenderedPageBreak/>
         <w:drawing>
-          <wp:inline distT="0" distB="0" distL="0" distR="0" wp14:anchorId="068B587C" wp14:editId="367F1AEB">
+          <wp:inline distT="0" distB="0" distL="0" distR="0" wp14:anchorId="068B587C" wp14:editId="660CCBBA">
             <wp:extent cx="4552950" cy="2333625"/>
             <wp:effectExtent l="0" t="0" r="0" b="9525"/>
             <wp:docPr id="1249309895" name="Picture 2" descr="A diagram of a transformer&#10;&#10;Description automatically generated"/>
@@ -2252,31 +1781,7 @@
           <w:sz w:val="22"/>
           <w:szCs w:val="22"/>
         </w:rPr>
-        <w:t xml:space="preserve">. Architecture of the </w:t>
-      </w:r>
-      <w:proofErr w:type="spellStart"/>
-      <w:r>
-        <w:rPr>
-          <w:rFonts w:cs="Calibri"/>
-          <w:b/>
-          <w:bCs/>
-          <w:color w:val="000000"/>
-          <w:sz w:val="22"/>
-          <w:szCs w:val="22"/>
-        </w:rPr>
-        <w:t>ViT</w:t>
-      </w:r>
-      <w:proofErr w:type="spellEnd"/>
-      <w:r>
-        <w:rPr>
-          <w:rFonts w:cs="Calibri"/>
-          <w:b/>
-          <w:bCs/>
-          <w:color w:val="000000"/>
-          <w:sz w:val="22"/>
-          <w:szCs w:val="22"/>
-        </w:rPr>
-        <w:t xml:space="preserve"> model [9]</w:t>
+        <w:t>. Architecture of the ViT model [9]</w:t>
       </w:r>
     </w:p>
     <w:p>
@@ -2394,29 +1899,7 @@
           <w:szCs w:val="22"/>
           <w:lang w:val="en-GB"/>
         </w:rPr>
-        <w:t xml:space="preserve">Firstly, the forward diffusion performs multiple slight noising operations to the original image, to altering each pixel to certain degree, which is dictated by </w:t>
-      </w:r>
-      <w:proofErr w:type="gramStart"/>
-      <w:r>
-        <w:rPr>
-          <w:rFonts w:asciiTheme="minorHAnsi" w:hAnsiTheme="minorHAnsi" w:cs="Calibri"/>
-          <w:color w:val="000000"/>
-          <w:sz w:val="22"/>
-          <w:szCs w:val="22"/>
-          <w:lang w:val="en-GB"/>
-        </w:rPr>
-        <w:t>the  scheduler</w:t>
-      </w:r>
-      <w:proofErr w:type="gramEnd"/>
-      <w:r>
-        <w:rPr>
-          <w:rFonts w:asciiTheme="minorHAnsi" w:hAnsiTheme="minorHAnsi" w:cs="Calibri"/>
-          <w:color w:val="000000"/>
-          <w:sz w:val="22"/>
-          <w:szCs w:val="22"/>
-          <w:lang w:val="en-GB"/>
-        </w:rPr>
-        <w:t xml:space="preserve">, which depends on timestep </w:t>
+        <w:t xml:space="preserve">Firstly, the forward diffusion performs multiple slight noising operations to the original image, to altering each pixel to certain degree, which is dictated by the  scheduler, which depends on timestep </w:t>
       </w:r>
       <w:r>
         <w:rPr>
@@ -2458,6 +1941,7 @@
       <w:r>
         <w:rPr>
           <w:rFonts w:asciiTheme="minorHAnsi" w:hAnsiTheme="minorHAnsi" w:cs="Calibri"/>
+          <w:noProof/>
           <w:color w:val="000000"/>
           <w:sz w:val="22"/>
           <w:szCs w:val="22"/>
@@ -2749,6 +2233,7 @@
       <w:r>
         <w:rPr>
           <w:rFonts w:asciiTheme="minorHAnsi" w:hAnsiTheme="minorHAnsi" w:cs="Calibri"/>
+          <w:noProof/>
           <w:color w:val="000000"/>
           <w:sz w:val="22"/>
           <w:szCs w:val="22"/>
@@ -2840,18 +2325,7 @@
           <w:szCs w:val="22"/>
           <w:lang w:val="en-GB"/>
         </w:rPr>
-        <w:t xml:space="preserve"> (</w:t>
-      </w:r>
-      <w:proofErr w:type="spellStart"/>
-      <w:r>
-        <w:rPr>
-          <w:rFonts w:asciiTheme="minorHAnsi" w:hAnsiTheme="minorHAnsi" w:cs="Calibri"/>
-          <w:color w:val="000000"/>
-          <w:sz w:val="22"/>
-          <w:szCs w:val="22"/>
-          <w:lang w:val="en-GB"/>
-        </w:rPr>
-        <w:t>x</w:t>
+        <w:t xml:space="preserve"> (x</w:t>
       </w:r>
       <w:r>
         <w:rPr>
@@ -2864,7 +2338,6 @@
         </w:rPr>
         <w:t>t</w:t>
       </w:r>
-      <w:proofErr w:type="spellEnd"/>
       <w:r>
         <w:rPr>
           <w:rFonts w:asciiTheme="minorHAnsi" w:hAnsiTheme="minorHAnsi" w:cs="Calibri"/>
@@ -2908,6 +2381,7 @@
       <w:r>
         <w:rPr>
           <w:rFonts w:asciiTheme="minorHAnsi" w:hAnsiTheme="minorHAnsi" w:cs="Calibri"/>
+          <w:noProof/>
           <w:color w:val="000000"/>
           <w:sz w:val="33"/>
           <w:szCs w:val="33"/>
@@ -3095,18 +2569,7 @@
           <w:szCs w:val="22"/>
           <w:lang w:val="en-GB"/>
         </w:rPr>
-        <w:t xml:space="preserve">The Diffusion Classifier [10] relies on the same core principles, but instead of giving a generated image as output, it tries to predict the </w:t>
-      </w:r>
-      <w:proofErr w:type="spellStart"/>
-      <w:r>
-        <w:rPr>
-          <w:rFonts w:asciiTheme="minorHAnsi" w:hAnsiTheme="minorHAnsi" w:cs="Calibri"/>
-          <w:color w:val="000000"/>
-          <w:sz w:val="22"/>
-          <w:szCs w:val="22"/>
-          <w:lang w:val="en-GB"/>
-        </w:rPr>
-        <w:t xml:space="preserve">class </w:t>
+        <w:t xml:space="preserve">The Diffusion Classifier [10] relies on the same core principles, but instead of giving a generated image as output, it tries to predict the class </w:t>
       </w:r>
       <w:r>
         <w:rPr>
@@ -3120,7 +2583,6 @@
         </w:rPr>
         <w:t>y</w:t>
       </w:r>
-      <w:proofErr w:type="spellEnd"/>
       <w:r>
         <w:rPr>
           <w:rFonts w:asciiTheme="minorHAnsi" w:hAnsiTheme="minorHAnsi" w:cs="Calibri"/>
@@ -3169,29 +2631,7 @@
           <w:szCs w:val="22"/>
           <w:lang w:val="en-GB"/>
         </w:rPr>
-        <w:t xml:space="preserve"> block while processing the noisy image </w:t>
-      </w:r>
-      <w:proofErr w:type="spellStart"/>
-      <w:r>
-        <w:rPr>
-          <w:rFonts w:asciiTheme="minorHAnsi" w:hAnsiTheme="minorHAnsi" w:cs="Calibri"/>
-          <w:color w:val="000000"/>
-          <w:sz w:val="22"/>
-          <w:szCs w:val="22"/>
-          <w:lang w:val="en-GB"/>
-        </w:rPr>
-        <w:t>xt</w:t>
-      </w:r>
-      <w:proofErr w:type="spellEnd"/>
-      <w:r>
-        <w:rPr>
-          <w:rFonts w:asciiTheme="minorHAnsi" w:hAnsiTheme="minorHAnsi" w:cs="Calibri"/>
-          <w:color w:val="000000"/>
-          <w:sz w:val="22"/>
-          <w:szCs w:val="22"/>
-          <w:lang w:val="en-GB"/>
-        </w:rPr>
-        <w:t xml:space="preserve"> at timestep </w:t>
+        <w:t xml:space="preserve"> block while processing the noisy image xt at timestep </w:t>
       </w:r>
       <w:r>
         <w:rPr>
@@ -3213,18 +2653,7 @@
           <w:szCs w:val="22"/>
           <w:lang w:val="en-GB"/>
         </w:rPr>
-        <w:t>: p(</w:t>
-      </w:r>
-      <w:proofErr w:type="spellStart"/>
-      <w:r>
-        <w:rPr>
-          <w:rFonts w:asciiTheme="minorHAnsi" w:hAnsiTheme="minorHAnsi" w:cs="Calibri"/>
-          <w:color w:val="000000"/>
-          <w:sz w:val="22"/>
-          <w:szCs w:val="22"/>
-          <w:lang w:val="en-GB"/>
-        </w:rPr>
-        <w:t>y|x</w:t>
+        <w:t>: p(y|x</w:t>
       </w:r>
       <w:r>
         <w:rPr>
@@ -3237,7 +2666,6 @@
         </w:rPr>
         <w:t>t</w:t>
       </w:r>
-      <w:proofErr w:type="spellEnd"/>
       <w:r>
         <w:rPr>
           <w:rFonts w:asciiTheme="minorHAnsi" w:hAnsiTheme="minorHAnsi" w:cs="Calibri"/>
@@ -3284,6 +2712,7 @@
       <w:r>
         <w:rPr>
           <w:rFonts w:asciiTheme="minorHAnsi" w:hAnsiTheme="minorHAnsi" w:cs="Calibri"/>
+          <w:noProof/>
           <w:color w:val="000000"/>
           <w:sz w:val="22"/>
           <w:szCs w:val="22"/>
@@ -3362,6 +2791,7 @@
           <w:rFonts w:eastAsia="Times New Roman" w:cs="Times New Roman"/>
           <w:b/>
           <w:bCs/>
+          <w:noProof/>
           <w:kern w:val="0"/>
           <w:sz w:val="27"/>
           <w:szCs w:val="27"/>
@@ -3628,29 +3058,7 @@
           <w:szCs w:val="22"/>
           <w:lang w:val="en-GB"/>
         </w:rPr>
-        <w:t xml:space="preserve">, spatiotemporal fusion) and heterogeneous fusion (e.g., remote sensing geospatial data). According to Li et al. [15], commonly used supervised models for DL-based homogeneous and heterogeneous fusion are Autoencoders (AEs), CNNs, GANs and </w:t>
-      </w:r>
-      <w:proofErr w:type="spellStart"/>
-      <w:r>
-        <w:rPr>
-          <w:rFonts w:asciiTheme="minorHAnsi" w:hAnsiTheme="minorHAnsi" w:cs="Calibri"/>
-          <w:color w:val="000000"/>
-          <w:sz w:val="22"/>
-          <w:szCs w:val="22"/>
-          <w:lang w:val="en-GB"/>
-        </w:rPr>
-        <w:t>ViT</w:t>
-      </w:r>
-      <w:proofErr w:type="spellEnd"/>
-      <w:r>
-        <w:rPr>
-          <w:rFonts w:asciiTheme="minorHAnsi" w:hAnsiTheme="minorHAnsi" w:cs="Calibri"/>
-          <w:color w:val="000000"/>
-          <w:sz w:val="22"/>
-          <w:szCs w:val="22"/>
-          <w:lang w:val="en-GB"/>
-        </w:rPr>
-        <w:t>-based architectures. </w:t>
+        <w:t>, spatiotemporal fusion) and heterogeneous fusion (e.g., remote sensing geospatial data). According to Li et al. [15], commonly used supervised models for DL-based homogeneous and heterogeneous fusion are Autoencoders (AEs), CNNs, GANs and ViT-based architectures. </w:t>
       </w:r>
     </w:p>
     <w:p>
@@ -3705,16 +3113,7 @@
           <w:sz w:val="32"/>
           <w:szCs w:val="32"/>
         </w:rPr>
-        <w:t xml:space="preserve"> </w:t>
-      </w:r>
-      <w:r>
-        <w:rPr>
-          <w:b/>
-          <w:bCs/>
-          <w:sz w:val="32"/>
-          <w:szCs w:val="32"/>
-        </w:rPr>
-        <w:t>on Initial Data: Conducting Experiments on a Smaller Dataset to Illustrate Methodology and Potential of the Approach</w:t>
+        <w:t xml:space="preserve"> on Initial Data: Conducting Experiments on a Smaller Dataset to Illustrate Methodology and Potential of the Approach</w:t>
       </w:r>
     </w:p>
     <w:p>
@@ -3825,23 +3224,7 @@
           <w:sz w:val="22"/>
           <w:szCs w:val="22"/>
         </w:rPr>
-        <w:t>cloud images classified into two categories: "</w:t>
-      </w:r>
-      <w:proofErr w:type="spellStart"/>
-      <w:r>
-        <w:rPr>
-          <w:sz w:val="22"/>
-          <w:szCs w:val="22"/>
-        </w:rPr>
-        <w:t>clearsky</w:t>
-      </w:r>
-      <w:proofErr w:type="spellEnd"/>
-      <w:r>
-        <w:rPr>
-          <w:sz w:val="22"/>
-          <w:szCs w:val="22"/>
-        </w:rPr>
-        <w:t xml:space="preserve">" and "cloudy." The dataset is divided into </w:t>
+        <w:t xml:space="preserve">cloud images classified into two categories: "clearsky" and "cloudy." The dataset is divided into </w:t>
       </w:r>
       <w:r>
         <w:rPr>
@@ -3914,7 +3297,6 @@
         </w:rPr>
         <w:t xml:space="preserve">, </w:t>
       </w:r>
-      <w:proofErr w:type="spellStart"/>
       <w:r>
         <w:rPr>
           <w:rFonts w:ascii="Consolas" w:hAnsi="Consolas"/>
@@ -3923,7 +3305,6 @@
         </w:rPr>
         <w:t>torchvision</w:t>
       </w:r>
-      <w:proofErr w:type="spellEnd"/>
       <w:r>
         <w:rPr>
           <w:sz w:val="22"/>
@@ -3931,7 +3312,6 @@
         </w:rPr>
         <w:t xml:space="preserve">, and </w:t>
       </w:r>
-      <w:proofErr w:type="spellStart"/>
       <w:r>
         <w:rPr>
           <w:rFonts w:ascii="Consolas" w:hAnsi="Consolas"/>
@@ -3940,7 +3320,6 @@
         </w:rPr>
         <w:t>segmentation_models_pytorch</w:t>
       </w:r>
-      <w:proofErr w:type="spellEnd"/>
       <w:r>
         <w:rPr>
           <w:sz w:val="22"/>
@@ -4040,6 +3419,7 @@
         <w:rPr>
           <w:b/>
           <w:bCs/>
+          <w:noProof/>
           <w:sz w:val="22"/>
           <w:szCs w:val="22"/>
         </w:rPr>
@@ -4099,6 +3479,7 @@
         <w:rPr>
           <w:b/>
           <w:bCs/>
+          <w:noProof/>
           <w:sz w:val="22"/>
           <w:szCs w:val="22"/>
         </w:rPr>
@@ -4336,6 +3717,7 @@
       </w:pPr>
       <w:r>
         <w:rPr>
+          <w:noProof/>
           <w:sz w:val="22"/>
           <w:szCs w:val="22"/>
         </w:rPr>
@@ -4532,23 +3914,7 @@
           <w:sz w:val="22"/>
           <w:szCs w:val="22"/>
         </w:rPr>
-        <w:t xml:space="preserve">We selected a random sample of 2 batches of 8 images each (i.e., a total of 16 images) to observe the </w:t>
-      </w:r>
-      <w:proofErr w:type="spellStart"/>
-      <w:r>
-        <w:rPr>
-          <w:sz w:val="22"/>
-          <w:szCs w:val="22"/>
-        </w:rPr>
-        <w:t>behavior</w:t>
-      </w:r>
-      <w:proofErr w:type="spellEnd"/>
-      <w:r>
-        <w:rPr>
-          <w:sz w:val="22"/>
-          <w:szCs w:val="22"/>
-        </w:rPr>
-        <w:t xml:space="preserve"> of the model. This subset of images was chosen to provide a comprehensive understanding of how the model processes and classifies cloud images. Each image in the sample underwent a series of transformations and computations as it passed through the various layers of the U-Net architecture.</w:t>
+        <w:t>We selected a random sample of 2 batches of 8 images each (i.e., a total of 16 images) to observe the behavior of the model. This subset of images was chosen to provide a comprehensive understanding of how the model processes and classifies cloud images. Each image in the sample underwent a series of transformations and computations as it passed through the various layers of the U-Net architecture.</w:t>
       </w:r>
     </w:p>
     <w:p>
@@ -4568,6 +3934,7 @@
       </w:pPr>
       <w:r>
         <w:rPr>
+          <w:noProof/>
           <w:sz w:val="22"/>
           <w:szCs w:val="22"/>
         </w:rPr>
@@ -4682,19 +4049,7 @@
           <w:szCs w:val="22"/>
           <w14:ligatures w14:val="none"/>
         </w:rPr>
-        <w:t>Illustration of the sampled images</w:t>
-      </w:r>
-      <w:r>
-        <w:rPr>
-          <w:rFonts w:eastAsia="Times New Roman" w:cs="Times New Roman"/>
-          <w:b/>
-          <w:bCs/>
-          <w:kern w:val="0"/>
-          <w:sz w:val="22"/>
-          <w:szCs w:val="22"/>
-          <w14:ligatures w14:val="none"/>
-        </w:rPr>
-        <w:t>.</w:t>
+        <w:t>Illustration of the sampled images.</w:t>
       </w:r>
     </w:p>
     <w:p>
@@ -4721,71 +4076,7 @@
           <w:sz w:val="22"/>
           <w:szCs w:val="22"/>
         </w:rPr>
-        <w:t xml:space="preserve">Initially, the images were </w:t>
-      </w:r>
-      <w:proofErr w:type="spellStart"/>
-      <w:r>
-        <w:rPr>
-          <w:sz w:val="22"/>
-          <w:szCs w:val="22"/>
-        </w:rPr>
-        <w:t>preprocessed</w:t>
-      </w:r>
-      <w:proofErr w:type="spellEnd"/>
-      <w:r>
-        <w:rPr>
-          <w:sz w:val="22"/>
-          <w:szCs w:val="22"/>
-        </w:rPr>
-        <w:t xml:space="preserve"> using standard augmentation techniques such as resizing, normalization, and data augmentation to enhance the model's generalization capabilities. These </w:t>
-      </w:r>
-      <w:proofErr w:type="spellStart"/>
-      <w:r>
-        <w:rPr>
-          <w:sz w:val="22"/>
-          <w:szCs w:val="22"/>
-        </w:rPr>
-        <w:t>preprocessed</w:t>
-      </w:r>
-      <w:proofErr w:type="spellEnd"/>
-      <w:r>
-        <w:rPr>
-          <w:sz w:val="22"/>
-          <w:szCs w:val="22"/>
-        </w:rPr>
-        <w:t xml:space="preserve"> images were then fed into the U-Net model, which is composed of an encoder and a decoder path. The encoder path, consisting of a series of convolutional layers followed by max-pooling operations, progressively </w:t>
-      </w:r>
-      <w:proofErr w:type="spellStart"/>
-      <w:r>
-        <w:rPr>
-          <w:sz w:val="22"/>
-          <w:szCs w:val="22"/>
-        </w:rPr>
-        <w:t>downsampled</w:t>
-      </w:r>
-      <w:proofErr w:type="spellEnd"/>
-      <w:r>
-        <w:rPr>
-          <w:sz w:val="22"/>
-          <w:szCs w:val="22"/>
-        </w:rPr>
-        <w:t xml:space="preserve"> the images to extract high-level features. Simultaneously, the decoder path, comprising </w:t>
-      </w:r>
-      <w:proofErr w:type="spellStart"/>
-      <w:r>
-        <w:rPr>
-          <w:sz w:val="22"/>
-          <w:szCs w:val="22"/>
-        </w:rPr>
-        <w:t>upsampling</w:t>
-      </w:r>
-      <w:proofErr w:type="spellEnd"/>
-      <w:r>
-        <w:rPr>
-          <w:sz w:val="22"/>
-          <w:szCs w:val="22"/>
-        </w:rPr>
-        <w:t xml:space="preserve"> layers and skip connections, reconstructed the spatial dimensions of the images while incorporating the high-level features from the encoder. Throughout this process, the model applied mathematical formulas such as convolutions, activations, and pooling operations to transform the input data. For instance, the convolutional operation can be mathematically represented as:</w:t>
+        <w:t>Initially, the images were preprocessed using standard augmentation techniques such as resizing, normalization, and data augmentation to enhance the model's generalization capabilities. These preprocessed images were then fed into the U-Net model, which is composed of an encoder and a decoder path. The encoder path, consisting of a series of convolutional layers followed by max-pooling operations, progressively downsampled the images to extract high-level features. Simultaneously, the decoder path, comprising upsampling layers and skip connections, reconstructed the spatial dimensions of the images while incorporating the high-level features from the encoder. Throughout this process, the model applied mathematical formulas such as convolutions, activations, and pooling operations to transform the input data. For instance, the convolutional operation can be mathematically represented as:</w:t>
       </w:r>
     </w:p>
     <w:p>
@@ -5071,8 +4362,6 @@
         </w:rPr>
         <w:t xml:space="preserve"> is the convolutional kernel, and (</w:t>
       </w:r>
-      <w:proofErr w:type="spellStart"/>
-      <w:proofErr w:type="gramStart"/>
       <w:r>
         <w:rPr>
           <w:i/>
@@ -5098,46 +4387,12 @@
         </w:rPr>
         <w:t>y</w:t>
       </w:r>
-      <w:proofErr w:type="spellEnd"/>
-      <w:proofErr w:type="gramEnd"/>
-      <w:r>
-        <w:rPr>
-          <w:sz w:val="22"/>
-          <w:szCs w:val="22"/>
-        </w:rPr>
-        <w:t xml:space="preserve">) are the pixel coordinates. The activation functions, such as </w:t>
-      </w:r>
-      <w:proofErr w:type="spellStart"/>
-      <w:r>
-        <w:rPr>
-          <w:sz w:val="22"/>
-          <w:szCs w:val="22"/>
-        </w:rPr>
-        <w:t>ReLU</w:t>
-      </w:r>
-      <w:proofErr w:type="spellEnd"/>
-      <w:r>
-        <w:rPr>
-          <w:sz w:val="22"/>
-          <w:szCs w:val="22"/>
-        </w:rPr>
-        <w:t xml:space="preserve">, introduced non-linearity, enabling the model to learn complex patterns. The </w:t>
-      </w:r>
-      <w:proofErr w:type="spellStart"/>
-      <w:r>
-        <w:rPr>
-          <w:sz w:val="22"/>
-          <w:szCs w:val="22"/>
-        </w:rPr>
-        <w:t>ReLU</w:t>
-      </w:r>
-      <w:proofErr w:type="spellEnd"/>
-      <w:r>
-        <w:rPr>
-          <w:sz w:val="22"/>
-          <w:szCs w:val="22"/>
-        </w:rPr>
-        <w:t xml:space="preserve"> activation function is defined as:</w:t>
+      <w:r>
+        <w:rPr>
+          <w:sz w:val="22"/>
+          <w:szCs w:val="22"/>
+        </w:rPr>
+        <w:t>) are the pixel coordinates. The activation functions, such as ReLU, introduced non-linearity, enabling the model to learn complex patterns. The ReLU activation function is defined as:</w:t>
       </w:r>
     </w:p>
     <w:p>
@@ -5150,7 +4405,6 @@
           <w:szCs w:val="22"/>
         </w:rPr>
       </w:pPr>
-      <w:proofErr w:type="spellStart"/>
       <m:oMathPara>
         <m:oMathParaPr>
           <m:jc m:val="center"/>
@@ -5167,7 +4421,6 @@
             </w:rPr>
             <m:t>ReLU</m:t>
           </m:r>
-          <w:proofErr w:type="spellEnd"/>
           <m:d>
             <m:dPr>
               <m:ctrlPr>
@@ -5294,7 +4547,6 @@
           <w:szCs w:val="22"/>
         </w:rPr>
       </w:pPr>
-      <w:proofErr w:type="spellStart"/>
       <m:oMath>
         <m:r>
           <m:rPr>
@@ -5308,7 +4560,6 @@
           <w:lastRenderedPageBreak/>
           <m:t>MaxPool</m:t>
         </m:r>
-        <w:proofErr w:type="spellEnd"/>
         <m:d>
           <m:dPr>
             <m:ctrlPr>
@@ -5543,6 +4794,7 @@
       <w:r>
         <w:rPr>
           <w:rFonts w:eastAsiaTheme="minorEastAsia"/>
+          <w:noProof/>
           <w:sz w:val="22"/>
           <w:szCs w:val="22"/>
         </w:rPr>
@@ -5656,19 +4908,7 @@
           <w:szCs w:val="22"/>
           <w14:ligatures w14:val="none"/>
         </w:rPr>
-        <w:t>Corresponding feature maps</w:t>
-      </w:r>
-      <w:r>
-        <w:rPr>
-          <w:rFonts w:eastAsia="Times New Roman" w:cs="Times New Roman"/>
-          <w:b/>
-          <w:bCs/>
-          <w:kern w:val="0"/>
-          <w:sz w:val="22"/>
-          <w:szCs w:val="22"/>
-          <w14:ligatures w14:val="none"/>
-        </w:rPr>
-        <w:t xml:space="preserve"> of the sampled images.</w:t>
+        <w:t>Corresponding feature maps of the sampled images.</w:t>
       </w:r>
     </w:p>
     <w:p>
@@ -5695,25 +4935,7 @@
           <w:sz w:val="22"/>
           <w:szCs w:val="22"/>
         </w:rPr>
-        <w:t xml:space="preserve">Finally, the extracted features were passed through a classifier, which consisted of an adaptive average pooling layer, a batch normalization layer, a dropout layer, and a fully connected layer. This classifier produced the final predictions, which were compared against the ground truth labels to evaluate the model's performance. The visualization of the initial images, their corresponding feature maps, and the final predicted versus actual labels offered a holistic view of the model's decision-making process. This approach not only aided in understanding the model's </w:t>
-      </w:r>
-      <w:proofErr w:type="spellStart"/>
-      <w:r>
-        <w:rPr>
-          <w:rFonts w:eastAsiaTheme="minorEastAsia"/>
-          <w:sz w:val="22"/>
-          <w:szCs w:val="22"/>
-        </w:rPr>
-        <w:t>behavior</w:t>
-      </w:r>
-      <w:proofErr w:type="spellEnd"/>
-      <w:r>
-        <w:rPr>
-          <w:rFonts w:eastAsiaTheme="minorEastAsia"/>
-          <w:sz w:val="22"/>
-          <w:szCs w:val="22"/>
-        </w:rPr>
-        <w:t xml:space="preserve"> but also provided empirical evidence of its effectiveness in classifying cloud images.</w:t>
+        <w:t>Finally, the extracted features were passed through a classifier, which consisted of an adaptive average pooling layer, a batch normalization layer, a dropout layer, and a fully connected layer. This classifier produced the final predictions, which were compared against the ground truth labels to evaluate the model's performance. The visualization of the initial images, their corresponding feature maps, and the final predicted versus actual labels offered a holistic view of the model's decision-making process. This approach not only aided in understanding the model's behavior but also provided empirical evidence of its effectiveness in classifying cloud images.</w:t>
       </w:r>
     </w:p>
     <w:p>
@@ -5735,6 +4957,7 @@
       <w:r>
         <w:rPr>
           <w:rFonts w:eastAsiaTheme="minorEastAsia"/>
+          <w:noProof/>
           <w:sz w:val="22"/>
           <w:szCs w:val="22"/>
         </w:rPr>
@@ -5837,7 +5060,7 @@
           <w:szCs w:val="22"/>
           <w14:ligatures w14:val="none"/>
         </w:rPr>
-        <w:t>Corresponding feature maps of the sampled images.</w:t>
+        <w:t>Illustration of sampled images with real and predicted labels attached, as well as corresponding probabilities. </w:t>
       </w:r>
     </w:p>
     <w:p>
@@ -6079,31 +5302,7 @@
           <w:szCs w:val="22"/>
           <w14:ligatures w14:val="none"/>
         </w:rPr>
-        <w:t xml:space="preserve">Luo et al. [1] introduced a YOLOv8 based pre-trained Deep Neural Network (DNN), which outputs a bounding box and the most probable class an image belongs to. Experiments conducted on 4000 images captured by an observation instrument at </w:t>
-      </w:r>
-      <w:proofErr w:type="spellStart"/>
-      <w:r>
-        <w:rPr>
-          <w:rFonts w:eastAsia="Times New Roman" w:cs="Calibri"/>
-          <w:color w:val="000000"/>
-          <w:kern w:val="0"/>
-          <w:sz w:val="22"/>
-          <w:szCs w:val="22"/>
-          <w14:ligatures w14:val="none"/>
-        </w:rPr>
-        <w:t>Yangbajing</w:t>
-      </w:r>
-      <w:proofErr w:type="spellEnd"/>
-      <w:r>
-        <w:rPr>
-          <w:rFonts w:eastAsia="Times New Roman" w:cs="Calibri"/>
-          <w:color w:val="000000"/>
-          <w:kern w:val="0"/>
-          <w:sz w:val="22"/>
-          <w:szCs w:val="22"/>
-          <w14:ligatures w14:val="none"/>
-        </w:rPr>
-        <w:t xml:space="preserve"> Observatory </w:t>
+        <w:t xml:space="preserve">Luo et al. [1] introduced a YOLOv8 based pre-trained Deep Neural Network (DNN), which outputs a bounding box and the most probable class an image belongs to. Experiments conducted on 4000 images captured by an observation instrument at Yangbajing Observatory </w:t>
       </w:r>
       <w:r>
         <w:rPr>
@@ -6169,31 +5368,7 @@
           <w:szCs w:val="22"/>
           <w14:ligatures w14:val="none"/>
         </w:rPr>
-        <w:t xml:space="preserve"> claimed to be the first publicly available database and one of the most challenging ones, due to the </w:t>
-      </w:r>
-      <w:proofErr w:type="gramStart"/>
-      <w:r>
-        <w:rPr>
-          <w:rFonts w:eastAsia="Times New Roman" w:cs="Calibri"/>
-          <w:color w:val="000000"/>
-          <w:kern w:val="0"/>
-          <w:sz w:val="22"/>
-          <w:szCs w:val="22"/>
-          <w14:ligatures w14:val="none"/>
-        </w:rPr>
-        <w:t>aforementioned problems</w:t>
-      </w:r>
-      <w:proofErr w:type="gramEnd"/>
-      <w:r>
-        <w:rPr>
-          <w:rFonts w:eastAsia="Times New Roman" w:cs="Calibri"/>
-          <w:color w:val="000000"/>
-          <w:kern w:val="0"/>
-          <w:sz w:val="22"/>
-          <w:szCs w:val="22"/>
-          <w14:ligatures w14:val="none"/>
-        </w:rPr>
-        <w:t xml:space="preserve">. It is </w:t>
+        <w:t xml:space="preserve"> claimed to be the first publicly available database and one of the most challenging ones, due to the aforementioned problems. It is </w:t>
       </w:r>
       <w:r>
         <w:rPr>
@@ -6215,57 +5390,7 @@
           <w:szCs w:val="22"/>
           <w14:ligatures w14:val="none"/>
         </w:rPr>
-        <w:t xml:space="preserve"> over 100,000 satellite images captured by the Himawari-8 satellite and divided into 11 classes [20]. A Convolutional Neural Network (CNN) and Residual Network (</w:t>
-      </w:r>
-      <w:proofErr w:type="spellStart"/>
-      <w:r>
-        <w:rPr>
-          <w:rFonts w:eastAsia="Times New Roman" w:cs="Calibri"/>
-          <w:color w:val="000000"/>
-          <w:kern w:val="0"/>
-          <w:sz w:val="22"/>
-          <w:szCs w:val="22"/>
-          <w14:ligatures w14:val="none"/>
-        </w:rPr>
-        <w:t>ResNet</w:t>
-      </w:r>
-      <w:proofErr w:type="spellEnd"/>
-      <w:r>
-        <w:rPr>
-          <w:rFonts w:eastAsia="Times New Roman" w:cs="Calibri"/>
-          <w:color w:val="000000"/>
-          <w:kern w:val="0"/>
-          <w:sz w:val="22"/>
-          <w:szCs w:val="22"/>
-          <w14:ligatures w14:val="none"/>
-        </w:rPr>
-        <w:t xml:space="preserve">)-based model, proposed by </w:t>
-      </w:r>
-      <w:proofErr w:type="spellStart"/>
-      <w:proofErr w:type="gramStart"/>
-      <w:r>
-        <w:rPr>
-          <w:rFonts w:eastAsia="Times New Roman" w:cs="Calibri"/>
-          <w:color w:val="000000"/>
-          <w:kern w:val="0"/>
-          <w:sz w:val="22"/>
-          <w:szCs w:val="22"/>
-          <w14:ligatures w14:val="none"/>
-        </w:rPr>
-        <w:t>He</w:t>
-      </w:r>
-      <w:proofErr w:type="spellEnd"/>
-      <w:proofErr w:type="gramEnd"/>
-      <w:r>
-        <w:rPr>
-          <w:rFonts w:eastAsia="Times New Roman" w:cs="Calibri"/>
-          <w:color w:val="000000"/>
-          <w:kern w:val="0"/>
-          <w:sz w:val="22"/>
-          <w:szCs w:val="22"/>
-          <w14:ligatures w14:val="none"/>
-        </w:rPr>
-        <w:t xml:space="preserve"> et al. [7], was used. Data augmentation was also used for balancing the size of training classes, by applying simple colour and geometric transformations to some of the existing images, e.g. image flips and rotations and brightness and scale variations. The model was trained over the span of two snapshots of 100 epochs each, resulting in an accuracy of 97.25%.</w:t>
+        <w:t xml:space="preserve"> over 100,000 satellite images captured by the Himawari-8 satellite and divided into 11 classes [20]. A Convolutional Neural Network (CNN) and Residual Network (ResNet)-based model, proposed by He et al. [7], was used. Data augmentation was also used for balancing the size of training classes, by applying simple colour and geometric transformations to some of the existing images, e.g. image flips and rotations and brightness and scale variations. The model was trained over the span of two snapshots of 100 epochs each, resulting in an accuracy of 97.25%.</w:t>
       </w:r>
     </w:p>
     <w:p>
@@ -6288,53 +5413,16 @@
           <w14:ligatures w14:val="none"/>
         </w:rPr>
       </w:pPr>
-      <w:proofErr w:type="spellStart"/>
-      <w:r>
-        <w:rPr>
-          <w:rFonts w:eastAsia="Times New Roman" w:cs="Calibri"/>
-          <w:color w:val="000000"/>
-          <w:kern w:val="0"/>
-          <w:sz w:val="22"/>
-          <w:szCs w:val="22"/>
-          <w14:ligatures w14:val="none"/>
-        </w:rPr>
-        <w:t>Togaçar</w:t>
-      </w:r>
-      <w:proofErr w:type="spellEnd"/>
-      <w:r>
-        <w:rPr>
-          <w:rFonts w:eastAsia="Times New Roman" w:cs="Calibri"/>
-          <w:color w:val="000000"/>
-          <w:kern w:val="0"/>
-          <w:sz w:val="22"/>
-          <w:szCs w:val="22"/>
-          <w14:ligatures w14:val="none"/>
-        </w:rPr>
-        <w:t xml:space="preserve"> et al. [3] proposed a </w:t>
-      </w:r>
-      <w:proofErr w:type="spellStart"/>
-      <w:r>
-        <w:rPr>
-          <w:rFonts w:eastAsia="Times New Roman" w:cs="Calibri"/>
-          <w:color w:val="000000"/>
-          <w:kern w:val="0"/>
-          <w:sz w:val="22"/>
-          <w:szCs w:val="22"/>
-          <w14:ligatures w14:val="none"/>
-        </w:rPr>
-        <w:t>ShuffleNet</w:t>
-      </w:r>
-      <w:proofErr w:type="spellEnd"/>
-      <w:r>
-        <w:rPr>
-          <w:rFonts w:eastAsia="Times New Roman" w:cs="Calibri"/>
-          <w:color w:val="000000"/>
-          <w:kern w:val="0"/>
-          <w:sz w:val="22"/>
-          <w:szCs w:val="22"/>
-          <w14:ligatures w14:val="none"/>
-        </w:rPr>
-        <w:t xml:space="preserve">-based model, which is a lightweight architecture with reduced number of trainable parameters, designed and </w:t>
+      <w:r>
+        <w:rPr>
+          <w:rFonts w:eastAsia="Times New Roman" w:cs="Calibri"/>
+          <w:color w:val="000000"/>
+          <w:kern w:val="0"/>
+          <w:sz w:val="22"/>
+          <w:szCs w:val="22"/>
+          <w14:ligatures w14:val="none"/>
+        </w:rPr>
+        <w:t xml:space="preserve">Togaçar et al. [3] proposed a ShuffleNet-based model, which is a lightweight architecture with reduced number of trainable parameters, designed and </w:t>
       </w:r>
       <w:r>
         <w:rPr>
@@ -6367,103 +5455,7 @@
           <w:szCs w:val="22"/>
           <w14:ligatures w14:val="none"/>
         </w:rPr>
-        <w:t xml:space="preserve"> for mobile devices as well. Images used belong to Cirrus Cumulus Stratus Nimbus (CCSN) and SWIMCAT-Ext databases. Instances belong to eleven and six classes </w:t>
-      </w:r>
-      <w:proofErr w:type="gramStart"/>
-      <w:r>
-        <w:rPr>
-          <w:rFonts w:eastAsia="Times New Roman" w:cs="Calibri"/>
-          <w:color w:val="000000"/>
-          <w:kern w:val="0"/>
-          <w:sz w:val="22"/>
-          <w:szCs w:val="22"/>
-          <w14:ligatures w14:val="none"/>
-        </w:rPr>
-        <w:t>respectively, and</w:t>
-      </w:r>
-      <w:proofErr w:type="gramEnd"/>
-      <w:r>
-        <w:rPr>
-          <w:rFonts w:eastAsia="Times New Roman" w:cs="Calibri"/>
-          <w:color w:val="000000"/>
-          <w:kern w:val="0"/>
-          <w:sz w:val="22"/>
-          <w:szCs w:val="22"/>
-          <w14:ligatures w14:val="none"/>
-        </w:rPr>
-        <w:t xml:space="preserve"> suffer from class imbalance. Therefore, Super-Resolution (SR) and Semantic Segmentation (SS) are performed, using a Residual Dense Network and an </w:t>
-      </w:r>
-      <w:proofErr w:type="spellStart"/>
-      <w:r>
-        <w:rPr>
-          <w:rFonts w:eastAsia="Times New Roman" w:cs="Calibri"/>
-          <w:color w:val="000000"/>
-          <w:kern w:val="0"/>
-          <w:sz w:val="22"/>
-          <w:szCs w:val="22"/>
-          <w14:ligatures w14:val="none"/>
-        </w:rPr>
-        <w:t>Xception</w:t>
-      </w:r>
-      <w:proofErr w:type="spellEnd"/>
-      <w:r>
-        <w:rPr>
-          <w:rFonts w:eastAsia="Times New Roman" w:cs="Calibri"/>
-          <w:color w:val="000000"/>
-          <w:kern w:val="0"/>
-          <w:sz w:val="22"/>
-          <w:szCs w:val="22"/>
-          <w14:ligatures w14:val="none"/>
-        </w:rPr>
-        <w:t xml:space="preserve">-based model. The best accuracy was reached when using Linear Discriminant Analysis, raising the value from 96.45% to 98.56%. Dev et al. [4] proposed a </w:t>
-      </w:r>
-      <w:proofErr w:type="spellStart"/>
-      <w:r>
-        <w:rPr>
-          <w:rFonts w:eastAsia="Times New Roman" w:cs="Calibri"/>
-          <w:color w:val="000000"/>
-          <w:kern w:val="0"/>
-          <w:sz w:val="22"/>
-          <w:szCs w:val="22"/>
-          <w14:ligatures w14:val="none"/>
-        </w:rPr>
-        <w:t>texton</w:t>
-      </w:r>
-      <w:proofErr w:type="spellEnd"/>
-      <w:r>
-        <w:rPr>
-          <w:rFonts w:eastAsia="Times New Roman" w:cs="Calibri"/>
-          <w:color w:val="000000"/>
-          <w:kern w:val="0"/>
-          <w:sz w:val="22"/>
-          <w:szCs w:val="22"/>
-          <w14:ligatures w14:val="none"/>
-        </w:rPr>
-        <w:t xml:space="preserve">-based texture classification model, which includes K-means clustering on computed feature filters, which results in a </w:t>
-      </w:r>
-      <w:proofErr w:type="spellStart"/>
-      <w:r>
-        <w:rPr>
-          <w:rFonts w:eastAsia="Times New Roman" w:cs="Calibri"/>
-          <w:color w:val="000000"/>
-          <w:kern w:val="0"/>
-          <w:sz w:val="22"/>
-          <w:szCs w:val="22"/>
-          <w14:ligatures w14:val="none"/>
-        </w:rPr>
-        <w:t>texton</w:t>
-      </w:r>
-      <w:proofErr w:type="spellEnd"/>
-      <w:r>
-        <w:rPr>
-          <w:rFonts w:eastAsia="Times New Roman" w:cs="Calibri"/>
-          <w:color w:val="000000"/>
-          <w:kern w:val="0"/>
-          <w:sz w:val="22"/>
-          <w:szCs w:val="22"/>
-          <w14:ligatures w14:val="none"/>
-        </w:rPr>
-        <w:t xml:space="preserve"> dictionary. S-filters (essentially rotation-invariant Gabor-like filters) are used in the convolution layers to combine colour and texture information. Singapore Whole-sky I</w:t>
+        <w:t xml:space="preserve"> for mobile devices as well. Images used belong to Cirrus Cumulus Stratus Nimbus (CCSN) and SWIMCAT-Ext databases. Instances belong to eleven and six classes respectively, and suffer from class imbalance. Therefore, Super-Resolution (SR) and Semantic Segmentation (SS) are performed, using a Residual Dense Network and an Xception-based model. The best accuracy was reached when using Linear Discriminant Analysis, raising the value from 96.45% to 98.56%. Dev et al. [4] proposed a texton-based texture classification model, which includes K-means clustering on computed feature filters, which results in a texton dictionary. S-filters (essentially rotation-invariant Gabor-like filters) are used in the convolution layers to combine colour and texture information. Singapore Whole-sky I</w:t>
       </w:r>
       <w:r>
         <w:rPr>
@@ -6485,70 +5477,8 @@
           <w:szCs w:val="22"/>
           <w14:ligatures w14:val="none"/>
         </w:rPr>
-        <w:t xml:space="preserve">aging </w:t>
-      </w:r>
-      <w:proofErr w:type="spellStart"/>
-      <w:proofErr w:type="gramStart"/>
-      <w:r>
-        <w:rPr>
-          <w:rFonts w:eastAsia="Times New Roman" w:cs="Calibri"/>
-          <w:color w:val="000000"/>
-          <w:kern w:val="0"/>
-          <w:sz w:val="22"/>
-          <w:szCs w:val="22"/>
-          <w14:ligatures w14:val="none"/>
-        </w:rPr>
-        <w:t>CATegories</w:t>
-      </w:r>
-      <w:proofErr w:type="spellEnd"/>
-      <w:r>
-        <w:rPr>
-          <w:rFonts w:eastAsia="Times New Roman" w:cs="Calibri"/>
-          <w:color w:val="000000"/>
-          <w:kern w:val="0"/>
-          <w:sz w:val="22"/>
-          <w:szCs w:val="22"/>
-          <w14:ligatures w14:val="none"/>
-        </w:rPr>
-        <w:t>  is</w:t>
-      </w:r>
-      <w:proofErr w:type="gramEnd"/>
-      <w:r>
-        <w:rPr>
-          <w:rFonts w:eastAsia="Times New Roman" w:cs="Calibri"/>
-          <w:color w:val="000000"/>
-          <w:kern w:val="0"/>
-          <w:sz w:val="22"/>
-          <w:szCs w:val="22"/>
-          <w14:ligatures w14:val="none"/>
-        </w:rPr>
-        <w:t xml:space="preserve"> used as a data source containing 784 patches belonging to 5 categories, captured around Singapore over the period of January 2013 to May 2014. After multiple evaluations, S-filters and hyperparameter tunings were tested, the model approached perfect classification accuracy, with a small exception for the veil-type clouds. </w:t>
-      </w:r>
-      <w:proofErr w:type="spellStart"/>
-      <w:r>
-        <w:rPr>
-          <w:rFonts w:eastAsia="Times New Roman" w:cs="Calibri"/>
-          <w:color w:val="000000"/>
-          <w:kern w:val="0"/>
-          <w:sz w:val="22"/>
-          <w:szCs w:val="22"/>
-          <w14:ligatures w14:val="none"/>
-        </w:rPr>
-        <w:t>Vasylieva</w:t>
-      </w:r>
-      <w:proofErr w:type="spellEnd"/>
-      <w:r>
-        <w:rPr>
-          <w:rFonts w:eastAsia="Times New Roman" w:cs="Calibri"/>
-          <w:color w:val="000000"/>
-          <w:kern w:val="0"/>
-          <w:sz w:val="22"/>
-          <w:szCs w:val="22"/>
-          <w14:ligatures w14:val="none"/>
-        </w:rPr>
-        <w:t xml:space="preserve"> et al.  [5] described a CNN to classify images captured by the NOAA-20 Visible Infrared Imaging Radiometer Suite satellite into 4 classes. Presented layers are convolution, </w:t>
-      </w:r>
-      <w:proofErr w:type="gramStart"/>
+        <w:t xml:space="preserve">aging CATegories  is used as a data source containing 784 patches belonging to 5 categories, captured around Singapore over the period of January 2013 to May 2014. After multiple evaluations, S-filters and hyperparameter tunings were tested, the model approached perfect classification accuracy, with a small exception for the veil-type clouds. Vasylieva et al.  [5] described a CNN to classify images captured by the NOAA-20 Visible Infrared Imaging Radiometer Suite satellite into 4 classes. Presented layers are convolution, </w:t>
+      </w:r>
       <w:r>
         <w:rPr>
           <w:rFonts w:eastAsia="Times New Roman" w:cs="Calibri"/>
@@ -6559,43 +5489,7 @@
           <w14:ligatures w14:val="none"/>
         </w:rPr>
         <w:lastRenderedPageBreak/>
-        <w:t>max-pooling</w:t>
-      </w:r>
-      <w:proofErr w:type="gramEnd"/>
-      <w:r>
-        <w:rPr>
-          <w:rFonts w:eastAsia="Times New Roman" w:cs="Calibri"/>
-          <w:color w:val="000000"/>
-          <w:kern w:val="0"/>
-          <w:sz w:val="22"/>
-          <w:szCs w:val="22"/>
-          <w14:ligatures w14:val="none"/>
-        </w:rPr>
-        <w:t xml:space="preserve">, followed by </w:t>
-      </w:r>
-      <w:proofErr w:type="spellStart"/>
-      <w:r>
-        <w:rPr>
-          <w:rFonts w:eastAsia="Times New Roman" w:cs="Calibri"/>
-          <w:color w:val="000000"/>
-          <w:kern w:val="0"/>
-          <w:sz w:val="22"/>
-          <w:szCs w:val="22"/>
-          <w14:ligatures w14:val="none"/>
-        </w:rPr>
-        <w:t>softmax</w:t>
-      </w:r>
-      <w:proofErr w:type="spellEnd"/>
-      <w:r>
-        <w:rPr>
-          <w:rFonts w:eastAsia="Times New Roman" w:cs="Calibri"/>
-          <w:color w:val="000000"/>
-          <w:kern w:val="0"/>
-          <w:sz w:val="22"/>
-          <w:szCs w:val="22"/>
-          <w14:ligatures w14:val="none"/>
-        </w:rPr>
-        <w:t xml:space="preserve"> activation. After a 20-epoch training session, accuracy resulted in 95% and 85% for training and validation data respectively, even though the model tends to make slight confusions between cirrus and stratocumulus cloud classes. Geiss et al. [6] proposed a special type of self-supervised learning which makes use of a Siamese Neural Network (SNN). The two datasets which were used are Moderate Resolution Imaging Spectroradiometer, a multispectral imager that orbits aboard NASA’s EOS Terra satellite, and Advanced Baseline Imager, an imager aboard the GOES-17 satellite. A total of 64</w:t>
+        <w:t>max-pooling, followed by softmax activation. After a 20-epoch training session, accuracy resulted in 95% and 85% for training and validation data respectively, even though the model tends to make slight confusions between cirrus and stratocumulus cloud classes. Geiss et al. [6] proposed a special type of self-supervised learning which makes use of a Siamese Neural Network (SNN). The two datasets which were used are Moderate Resolution Imaging Spectroradiometer, a multispectral imager that orbits aboard NASA’s EOS Terra satellite, and Advanced Baseline Imager, an imager aboard the GOES-17 satellite. A total of 64</w:t>
       </w:r>
       <w:r>
         <w:rPr>
@@ -6639,31 +5533,7 @@
           <w:szCs w:val="22"/>
           <w14:ligatures w14:val="none"/>
         </w:rPr>
-        <w:t xml:space="preserve">077 for ABI are used for training, while testing data is used from Aqua and Terra MODIS data sources. The SNN is based on a </w:t>
-      </w:r>
-      <w:proofErr w:type="spellStart"/>
-      <w:r>
-        <w:rPr>
-          <w:rFonts w:eastAsia="Times New Roman" w:cs="Calibri"/>
-          <w:color w:val="000000"/>
-          <w:kern w:val="0"/>
-          <w:sz w:val="22"/>
-          <w:szCs w:val="22"/>
-          <w14:ligatures w14:val="none"/>
-        </w:rPr>
-        <w:t>ResNet</w:t>
-      </w:r>
-      <w:proofErr w:type="spellEnd"/>
-      <w:r>
-        <w:rPr>
-          <w:rFonts w:eastAsia="Times New Roman" w:cs="Calibri"/>
-          <w:color w:val="000000"/>
-          <w:kern w:val="0"/>
-          <w:sz w:val="22"/>
-          <w:szCs w:val="22"/>
-          <w14:ligatures w14:val="none"/>
-        </w:rPr>
-        <w:t>-style encoder CNN and receives two batches of input data, for which simple data augmentations were also applied. The testing stage provided an accuracy over 80%.</w:t>
+        <w:t>077 for ABI are used for training, while testing data is used from Aqua and Terra MODIS data sources. The SNN is based on a ResNet-style encoder CNN and receives two batches of input data, for which simple data augmentations were also applied. The testing stage provided an accuracy over 80%.</w:t>
       </w:r>
     </w:p>
     <w:p>
@@ -6741,31 +5611,7 @@
           <w:szCs w:val="22"/>
           <w14:ligatures w14:val="none"/>
         </w:rPr>
-        <w:t>ur proposed approaches—a diffusion/U-Net based cloud classification model and a Vision Transformer (</w:t>
-      </w:r>
-      <w:proofErr w:type="spellStart"/>
-      <w:r>
-        <w:rPr>
-          <w:rFonts w:eastAsia="Times New Roman" w:cs="Calibri"/>
-          <w:color w:val="000000"/>
-          <w:kern w:val="0"/>
-          <w:sz w:val="22"/>
-          <w:szCs w:val="22"/>
-          <w14:ligatures w14:val="none"/>
-        </w:rPr>
-        <w:t>ViT</w:t>
-      </w:r>
-      <w:proofErr w:type="spellEnd"/>
-      <w:r>
-        <w:rPr>
-          <w:rFonts w:eastAsia="Times New Roman" w:cs="Calibri"/>
-          <w:color w:val="000000"/>
-          <w:kern w:val="0"/>
-          <w:sz w:val="22"/>
-          <w:szCs w:val="22"/>
-          <w14:ligatures w14:val="none"/>
-        </w:rPr>
-        <w:t>) classifier—offer a novel perspective on this challenging task. These architectures have been meticulously designed to address the intricacies of cloud classification, leveraging advanced deep learning techniques to achieve superior performance.</w:t>
+        <w:t>ur proposed approaches—a diffusion/U-Net based cloud classification model and a Vision Transformer (ViT) classifier—offer a novel perspective on this challenging task. These architectures have been meticulously designed to address the intricacies of cloud classification, leveraging advanced deep learning techniques to achieve superior performance.</w:t>
       </w:r>
     </w:p>
     <w:p>
@@ -6851,151 +5697,7 @@
           <w:szCs w:val="22"/>
           <w14:ligatures w14:val="none"/>
         </w:rPr>
-        <w:t>The Vision Transformer (</w:t>
-      </w:r>
-      <w:proofErr w:type="spellStart"/>
-      <w:r>
-        <w:rPr>
-          <w:rFonts w:eastAsia="Times New Roman" w:cs="Calibri"/>
-          <w:color w:val="000000"/>
-          <w:kern w:val="0"/>
-          <w:sz w:val="22"/>
-          <w:szCs w:val="22"/>
-          <w14:ligatures w14:val="none"/>
-        </w:rPr>
-        <w:t>ViT</w:t>
-      </w:r>
-      <w:proofErr w:type="spellEnd"/>
-      <w:r>
-        <w:rPr>
-          <w:rFonts w:eastAsia="Times New Roman" w:cs="Calibri"/>
-          <w:color w:val="000000"/>
-          <w:kern w:val="0"/>
-          <w:sz w:val="22"/>
-          <w:szCs w:val="22"/>
-          <w14:ligatures w14:val="none"/>
-        </w:rPr>
-        <w:t xml:space="preserve">) classifier, on the other hand, has shown remarkable performance, achieving near-perfect accuracy and excellent results across various metrics. The </w:t>
-      </w:r>
-      <w:proofErr w:type="spellStart"/>
-      <w:r>
-        <w:rPr>
-          <w:rFonts w:eastAsia="Times New Roman" w:cs="Calibri"/>
-          <w:color w:val="000000"/>
-          <w:kern w:val="0"/>
-          <w:sz w:val="22"/>
-          <w:szCs w:val="22"/>
-          <w14:ligatures w14:val="none"/>
-        </w:rPr>
-        <w:t>ViT</w:t>
-      </w:r>
-      <w:proofErr w:type="spellEnd"/>
-      <w:r>
-        <w:rPr>
-          <w:rFonts w:eastAsia="Times New Roman" w:cs="Calibri"/>
-          <w:color w:val="000000"/>
-          <w:kern w:val="0"/>
-          <w:sz w:val="22"/>
-          <w:szCs w:val="22"/>
-          <w14:ligatures w14:val="none"/>
-        </w:rPr>
-        <w:t xml:space="preserve"> architecture, with its transformer-based approach, excels in capturing global context and long-range dependencies in the data. This makes it particularly well-suited for cloud classification tasks, where understanding the broader spatial relationships within images is crucial. The </w:t>
-      </w:r>
-      <w:proofErr w:type="spellStart"/>
-      <w:r>
-        <w:rPr>
-          <w:rFonts w:eastAsia="Times New Roman" w:cs="Calibri"/>
-          <w:color w:val="000000"/>
-          <w:kern w:val="0"/>
-          <w:sz w:val="22"/>
-          <w:szCs w:val="22"/>
-          <w14:ligatures w14:val="none"/>
-        </w:rPr>
-        <w:t>ViT</w:t>
-      </w:r>
-      <w:proofErr w:type="spellEnd"/>
-      <w:r>
-        <w:rPr>
-          <w:rFonts w:eastAsia="Times New Roman" w:cs="Calibri"/>
-          <w:color w:val="000000"/>
-          <w:kern w:val="0"/>
-          <w:sz w:val="22"/>
-          <w:szCs w:val="22"/>
-          <w14:ligatures w14:val="none"/>
-        </w:rPr>
-        <w:t xml:space="preserve"> classifier's outstanding performance underscores its effectiveness and positions it as a leading contender among existing methods. The </w:t>
-      </w:r>
-      <w:proofErr w:type="spellStart"/>
-      <w:r>
-        <w:rPr>
-          <w:rFonts w:eastAsia="Times New Roman" w:cs="Calibri"/>
-          <w:color w:val="000000"/>
-          <w:kern w:val="0"/>
-          <w:sz w:val="22"/>
-          <w:szCs w:val="22"/>
-          <w14:ligatures w14:val="none"/>
-        </w:rPr>
-        <w:t>ViT</w:t>
-      </w:r>
-      <w:proofErr w:type="spellEnd"/>
-      <w:r>
-        <w:rPr>
-          <w:rFonts w:eastAsia="Times New Roman" w:cs="Calibri"/>
-          <w:color w:val="000000"/>
-          <w:kern w:val="0"/>
-          <w:sz w:val="22"/>
-          <w:szCs w:val="22"/>
-          <w14:ligatures w14:val="none"/>
-        </w:rPr>
-        <w:t xml:space="preserve"> model leverages self-attention mechanisms to weigh the importance of different parts of the image, allowing it to focus on the most relevant features for classification. This architectural advantage sets the </w:t>
-      </w:r>
-      <w:proofErr w:type="spellStart"/>
-      <w:r>
-        <w:rPr>
-          <w:rFonts w:eastAsia="Times New Roman" w:cs="Calibri"/>
-          <w:color w:val="000000"/>
-          <w:kern w:val="0"/>
-          <w:sz w:val="22"/>
-          <w:szCs w:val="22"/>
-          <w14:ligatures w14:val="none"/>
-        </w:rPr>
-        <w:t>ViT</w:t>
-      </w:r>
-      <w:proofErr w:type="spellEnd"/>
-      <w:r>
-        <w:rPr>
-          <w:rFonts w:eastAsia="Times New Roman" w:cs="Calibri"/>
-          <w:color w:val="000000"/>
-          <w:kern w:val="0"/>
-          <w:sz w:val="22"/>
-          <w:szCs w:val="22"/>
-          <w14:ligatures w14:val="none"/>
-        </w:rPr>
-        <w:t xml:space="preserve"> classifier apart from traditional convolutional neural networks (CNNs) and other models used in related work. Overall, our proposed architectures, especially the </w:t>
-      </w:r>
-      <w:proofErr w:type="spellStart"/>
-      <w:r>
-        <w:rPr>
-          <w:rFonts w:eastAsia="Times New Roman" w:cs="Calibri"/>
-          <w:color w:val="000000"/>
-          <w:kern w:val="0"/>
-          <w:sz w:val="22"/>
-          <w:szCs w:val="22"/>
-          <w14:ligatures w14:val="none"/>
-        </w:rPr>
-        <w:t>ViT</w:t>
-      </w:r>
-      <w:proofErr w:type="spellEnd"/>
-      <w:r>
-        <w:rPr>
-          <w:rFonts w:eastAsia="Times New Roman" w:cs="Calibri"/>
-          <w:color w:val="000000"/>
-          <w:kern w:val="0"/>
-          <w:sz w:val="22"/>
-          <w:szCs w:val="22"/>
-          <w14:ligatures w14:val="none"/>
-        </w:rPr>
-        <w:t xml:space="preserve"> classifier, demonstrate the potential to set new benchmarks in the field of cloud classification.</w:t>
+        <w:t>The Vision Transformer (ViT) classifier, on the other hand, has shown remarkable performance, achieving near-perfect accuracy and excellent results across various metrics. The ViT architecture, with its transformer-based approach, excels in capturing global context and long-range dependencies in the data. This makes it particularly well-suited for cloud classification tasks, where understanding the broader spatial relationships within images is crucial. The ViT classifier's outstanding performance underscores its effectiveness and positions it as a leading contender among existing methods. The ViT model leverages self-attention mechanisms to weigh the importance of different parts of the image, allowing it to focus on the most relevant features for classification. This architectural advantage sets the ViT classifier apart from traditional convolutional neural networks (CNNs) and other models used in related work. Overall, our proposed architectures, especially the ViT classifier, demonstrate the potential to set new benchmarks in the field of cloud classification.</w:t>
       </w:r>
     </w:p>
     <w:p/>
@@ -7016,6 +5718,9 @@
         </w:rPr>
       </w:pPr>
       <w:r>
+        <w:rPr>
+          <w:noProof/>
+        </w:rPr>
         <w:lastRenderedPageBreak/>
         <w:drawing>
           <wp:inline distT="0" distB="0" distL="0" distR="0" wp14:anchorId="2269BD08" wp14:editId="0A2FD2CC">
@@ -7054,6 +5759,9 @@
         </w:drawing>
       </w:r>
       <w:r>
+        <w:rPr>
+          <w:noProof/>
+        </w:rPr>
         <w:drawing>
           <wp:inline distT="0" distB="0" distL="0" distR="0" wp14:anchorId="67E350DE" wp14:editId="16A2354F">
             <wp:extent cx="2744667" cy="2504958"/>
@@ -7176,48 +5884,20 @@
           <w:szCs w:val="22"/>
           <w14:ligatures w14:val="none"/>
         </w:rPr>
-        <w:t xml:space="preserve">second </w:t>
-      </w:r>
-      <w:proofErr w:type="spellStart"/>
-      <w:r>
-        <w:rPr>
-          <w:rFonts w:eastAsia="Times New Roman" w:cs="Times New Roman"/>
-          <w:b/>
-          <w:bCs/>
-          <w:kern w:val="0"/>
-          <w:sz w:val="22"/>
-          <w:szCs w:val="22"/>
-          <w14:ligatures w14:val="none"/>
-        </w:rPr>
-        <w:t>ViT</w:t>
-      </w:r>
-      <w:proofErr w:type="spellEnd"/>
-      <w:r>
-        <w:rPr>
-          <w:rFonts w:eastAsia="Times New Roman" w:cs="Times New Roman"/>
-          <w:b/>
-          <w:bCs/>
-          <w:kern w:val="0"/>
-          <w:sz w:val="22"/>
-          <w:szCs w:val="22"/>
-          <w14:ligatures w14:val="none"/>
-        </w:rPr>
-        <w:t xml:space="preserve">-based architecture with and without additional trainings </w:t>
-      </w:r>
-      <w:proofErr w:type="spellStart"/>
-      <w:r>
-        <w:rPr>
-          <w:rFonts w:eastAsia="Times New Roman" w:cs="Times New Roman"/>
-          <w:b/>
-          <w:bCs/>
-          <w:kern w:val="0"/>
-          <w:sz w:val="22"/>
-          <w:szCs w:val="22"/>
-          <w14:ligatures w14:val="none"/>
-        </w:rPr>
-        <w:t>technqiues</w:t>
-      </w:r>
-      <w:proofErr w:type="spellEnd"/>
+        <w:t xml:space="preserve">second ViT-based architecture with and without additional trainings </w:t>
+      </w:r>
+      <w:r>
+        <w:rPr>
+          <w:rFonts w:eastAsia="Times New Roman" w:cs="Times New Roman"/>
+          <w:b/>
+          <w:bCs/>
+          <w:kern w:val="0"/>
+          <w:sz w:val="22"/>
+          <w:szCs w:val="22"/>
+          <w14:ligatures w14:val="none"/>
+        </w:rPr>
+        <w:t>techniques</w:t>
+      </w:r>
       <w:r>
         <w:rPr>
           <w:rFonts w:eastAsia="Times New Roman" w:cs="Times New Roman"/>
@@ -7379,7 +6059,6 @@
           <w:color w:val="000000"/>
         </w:rPr>
       </w:pPr>
-      <w:proofErr w:type="spellStart"/>
       <w:r>
         <w:rPr>
           <w:rFonts w:ascii="Calibri" w:hAnsi="Calibri" w:cs="Calibri"/>
@@ -7387,17 +6066,7 @@
           <w:bCs/>
           <w:color w:val="000000"/>
         </w:rPr>
-        <w:t>Togaçar</w:t>
-      </w:r>
-      <w:proofErr w:type="spellEnd"/>
-      <w:r>
-        <w:rPr>
-          <w:rFonts w:ascii="Calibri" w:hAnsi="Calibri" w:cs="Calibri"/>
-          <w:b/>
-          <w:bCs/>
-          <w:color w:val="000000"/>
-        </w:rPr>
-        <w:t xml:space="preserve">, M.; Ergen, B. </w:t>
+        <w:t xml:space="preserve">Togaçar, M.; Ergen, B. </w:t>
       </w:r>
       <w:r>
         <w:rPr>
@@ -7417,39 +6086,8 @@
           <w:bCs/>
           <w:color w:val="000000"/>
         </w:rPr>
-        <w:t xml:space="preserve">Computers and Electronics in Agriculture, Vol. 193, Article </w:t>
-      </w:r>
-      <w:proofErr w:type="spellStart"/>
-      <w:r>
-        <w:rPr>
-          <w:rFonts w:ascii="Calibri" w:hAnsi="Calibri" w:cs="Calibri"/>
-          <w:b/>
-          <w:bCs/>
-          <w:color w:val="000000"/>
-        </w:rPr>
-        <w:t>id</w:t>
-      </w:r>
-      <w:proofErr w:type="spellEnd"/>
-      <w:r>
-        <w:rPr>
-          <w:rFonts w:ascii="Calibri" w:hAnsi="Calibri" w:cs="Calibri"/>
-          <w:b/>
-          <w:bCs/>
-          <w:color w:val="000000"/>
-        </w:rPr>
-        <w:t xml:space="preserve"> 106724, </w:t>
-      </w:r>
-      <w:proofErr w:type="gramStart"/>
-      <w:r>
-        <w:rPr>
-          <w:rFonts w:ascii="Calibri" w:hAnsi="Calibri" w:cs="Calibri"/>
-          <w:b/>
-          <w:bCs/>
-          <w:color w:val="000000"/>
-        </w:rPr>
-        <w:t>2022</w:t>
-      </w:r>
-      <w:proofErr w:type="gramEnd"/>
+        <w:t>Computers and Electronics in Agriculture, Vol. 193, Article id 106724, 2022</w:t>
+      </w:r>
     </w:p>
     <w:p>
       <w:pPr>
@@ -7483,31 +6121,7 @@
           <w:iCs/>
           <w:color w:val="000000"/>
         </w:rPr>
-        <w:t xml:space="preserve">Categorization of cloud image patches using an improved </w:t>
-      </w:r>
-      <w:proofErr w:type="spellStart"/>
-      <w:r>
-        <w:rPr>
-          <w:rFonts w:ascii="Calibri" w:hAnsi="Calibri" w:cs="Calibri"/>
-          <w:b/>
-          <w:bCs/>
-          <w:i/>
-          <w:iCs/>
-          <w:color w:val="000000"/>
-        </w:rPr>
-        <w:t>texton</w:t>
-      </w:r>
-      <w:proofErr w:type="spellEnd"/>
-      <w:r>
-        <w:rPr>
-          <w:rFonts w:ascii="Calibri" w:hAnsi="Calibri" w:cs="Calibri"/>
-          <w:b/>
-          <w:bCs/>
-          <w:i/>
-          <w:iCs/>
-          <w:color w:val="000000"/>
-        </w:rPr>
-        <w:t>-based approach</w:t>
+        <w:t>Categorization of cloud image patches using an improved texton-based approach</w:t>
       </w:r>
       <w:r>
         <w:rPr>
@@ -7540,27 +6154,7 @@
           <w:bCs/>
           <w:color w:val="000000"/>
         </w:rPr>
-        <w:t xml:space="preserve">A. </w:t>
-      </w:r>
-      <w:proofErr w:type="spellStart"/>
-      <w:r>
-        <w:rPr>
-          <w:rFonts w:ascii="Calibri" w:hAnsi="Calibri" w:cs="Calibri"/>
-          <w:b/>
-          <w:bCs/>
-          <w:color w:val="000000"/>
-        </w:rPr>
-        <w:t>Vasylieva</w:t>
-      </w:r>
-      <w:proofErr w:type="spellEnd"/>
-      <w:r>
-        <w:rPr>
-          <w:rFonts w:ascii="Calibri" w:hAnsi="Calibri" w:cs="Calibri"/>
-          <w:b/>
-          <w:bCs/>
-          <w:color w:val="000000"/>
-        </w:rPr>
-        <w:t xml:space="preserve">, R. Melnyk, </w:t>
+        <w:t xml:space="preserve">A. Vasylieva, R. Melnyk, </w:t>
       </w:r>
       <w:r>
         <w:rPr>
@@ -7571,52 +6165,17 @@
           <w:iCs/>
           <w:color w:val="000000"/>
         </w:rPr>
-        <w:t xml:space="preserve">Classification of cloud types on satellite images using deep learning, </w:t>
-      </w:r>
-      <w:proofErr w:type="spellStart"/>
+        <w:t>Classification of cloud types on satellite images using deep learning, Manazerska Informatica</w:t>
+      </w:r>
       <w:r>
         <w:rPr>
           <w:rFonts w:ascii="Calibri" w:hAnsi="Calibri" w:cs="Calibri"/>
           <w:b/>
           <w:bCs/>
-          <w:i/>
-          <w:iCs/>
-          <w:color w:val="000000"/>
-        </w:rPr>
-        <w:t>Manazerska</w:t>
-      </w:r>
-      <w:proofErr w:type="spellEnd"/>
-      <w:r>
-        <w:rPr>
-          <w:rFonts w:ascii="Calibri" w:hAnsi="Calibri" w:cs="Calibri"/>
-          <w:b/>
-          <w:bCs/>
-          <w:i/>
-          <w:iCs/>
-          <w:color w:val="000000"/>
-        </w:rPr>
-        <w:t xml:space="preserve"> Informatica</w:t>
-      </w:r>
-      <w:r>
-        <w:rPr>
-          <w:rFonts w:ascii="Calibri" w:hAnsi="Calibri" w:cs="Calibri"/>
-          <w:b/>
-          <w:bCs/>
-          <w:color w:val="000000"/>
-        </w:rPr>
-        <w:t xml:space="preserve">, Vol. 3, 2022, pp. </w:t>
-      </w:r>
-      <w:proofErr w:type="gramStart"/>
-      <w:r>
-        <w:rPr>
-          <w:rFonts w:ascii="Calibri" w:hAnsi="Calibri" w:cs="Calibri"/>
-          <w:b/>
-          <w:bCs/>
-          <w:color w:val="000000"/>
-        </w:rPr>
-        <w:t>1-13</w:t>
-      </w:r>
-      <w:proofErr w:type="gramEnd"/>
+          <w:color w:val="000000"/>
+        </w:rPr>
+        <w:t>, Vol. 3, 2022, pp. 1-13</w:t>
+      </w:r>
     </w:p>
     <w:p>
       <w:pPr>
@@ -7659,47 +6218,7 @@
           <w:bCs/>
           <w:color w:val="000000"/>
         </w:rPr>
-        <w:t xml:space="preserve">. </w:t>
-      </w:r>
-      <w:proofErr w:type="spellStart"/>
-      <w:r>
-        <w:rPr>
-          <w:rFonts w:ascii="Calibri" w:hAnsi="Calibri" w:cs="Calibri"/>
-          <w:b/>
-          <w:bCs/>
-          <w:color w:val="000000"/>
-        </w:rPr>
-        <w:t>Artif</w:t>
-      </w:r>
-      <w:proofErr w:type="spellEnd"/>
-      <w:r>
-        <w:rPr>
-          <w:rFonts w:ascii="Calibri" w:hAnsi="Calibri" w:cs="Calibri"/>
-          <w:b/>
-          <w:bCs/>
-          <w:color w:val="000000"/>
-        </w:rPr>
-        <w:t xml:space="preserve">. </w:t>
-      </w:r>
-      <w:proofErr w:type="spellStart"/>
-      <w:r>
-        <w:rPr>
-          <w:rFonts w:ascii="Calibri" w:hAnsi="Calibri" w:cs="Calibri"/>
-          <w:b/>
-          <w:bCs/>
-          <w:color w:val="000000"/>
-        </w:rPr>
-        <w:t>Intell</w:t>
-      </w:r>
-      <w:proofErr w:type="spellEnd"/>
-      <w:r>
-        <w:rPr>
-          <w:rFonts w:ascii="Calibri" w:hAnsi="Calibri" w:cs="Calibri"/>
-          <w:b/>
-          <w:bCs/>
-          <w:color w:val="000000"/>
-        </w:rPr>
-        <w:t>. Earth Syst., 3, e230036</w:t>
+        <w:t>. Artif. Intell. Earth Syst., 3, e230036</w:t>
       </w:r>
     </w:p>
     <w:p>
@@ -7723,27 +6242,7 @@
           <w:bCs/>
           <w:color w:val="000000"/>
         </w:rPr>
-        <w:t xml:space="preserve">Kaiming He, </w:t>
-      </w:r>
-      <w:proofErr w:type="spellStart"/>
-      <w:r>
-        <w:rPr>
-          <w:rFonts w:ascii="Calibri" w:hAnsi="Calibri" w:cs="Calibri"/>
-          <w:b/>
-          <w:bCs/>
-          <w:color w:val="000000"/>
-        </w:rPr>
-        <w:t>Xiangyu</w:t>
-      </w:r>
-      <w:proofErr w:type="spellEnd"/>
-      <w:r>
-        <w:rPr>
-          <w:rFonts w:ascii="Calibri" w:hAnsi="Calibri" w:cs="Calibri"/>
-          <w:b/>
-          <w:bCs/>
-          <w:color w:val="000000"/>
-        </w:rPr>
-        <w:t xml:space="preserve"> Zhang, Shaoqing Ren, Jian Sun: </w:t>
+        <w:t xml:space="preserve">Kaiming He, Xiangyu Zhang, Shaoqing Ren, Jian Sun: </w:t>
       </w:r>
       <w:r>
         <w:rPr>
@@ -7787,27 +6286,7 @@
           <w:bCs/>
           <w:color w:val="000000"/>
         </w:rPr>
-        <w:t xml:space="preserve">Vaswani, A.; </w:t>
-      </w:r>
-      <w:proofErr w:type="spellStart"/>
-      <w:r>
-        <w:rPr>
-          <w:rFonts w:ascii="Calibri" w:hAnsi="Calibri" w:cs="Calibri"/>
-          <w:b/>
-          <w:bCs/>
-          <w:color w:val="000000"/>
-        </w:rPr>
-        <w:t>Shazeer</w:t>
-      </w:r>
-      <w:proofErr w:type="spellEnd"/>
-      <w:r>
-        <w:rPr>
-          <w:rFonts w:ascii="Calibri" w:hAnsi="Calibri" w:cs="Calibri"/>
-          <w:b/>
-          <w:bCs/>
-          <w:color w:val="000000"/>
-        </w:rPr>
-        <w:t xml:space="preserve">, N.; et al. </w:t>
+        <w:t xml:space="preserve">Vaswani, A.; Shazeer, N.; et al. </w:t>
       </w:r>
       <w:r>
         <w:rPr>
@@ -7851,27 +6330,7 @@
           <w:bCs/>
           <w:color w:val="000000"/>
         </w:rPr>
-        <w:t> </w:t>
-      </w:r>
-      <w:proofErr w:type="spellStart"/>
-      <w:r>
-        <w:rPr>
-          <w:rFonts w:ascii="Calibri" w:hAnsi="Calibri" w:cs="Calibri"/>
-          <w:b/>
-          <w:bCs/>
-          <w:color w:val="000000"/>
-        </w:rPr>
-        <w:t>Dosovitskiy</w:t>
-      </w:r>
-      <w:proofErr w:type="spellEnd"/>
-      <w:r>
-        <w:rPr>
-          <w:rFonts w:ascii="Calibri" w:hAnsi="Calibri" w:cs="Calibri"/>
-          <w:b/>
-          <w:bCs/>
-          <w:color w:val="000000"/>
-        </w:rPr>
-        <w:t xml:space="preserve">, A.; Beyer, L.; et al. </w:t>
+        <w:t xml:space="preserve"> Dosovitskiy, A.; Beyer, L.; et al. </w:t>
       </w:r>
       <w:r>
         <w:rPr>
@@ -7915,27 +6374,7 @@
           <w:bCs/>
           <w:color w:val="000000"/>
         </w:rPr>
-        <w:t xml:space="preserve"> Li, A. C.; </w:t>
-      </w:r>
-      <w:proofErr w:type="spellStart"/>
-      <w:r>
-        <w:rPr>
-          <w:rFonts w:ascii="Calibri" w:hAnsi="Calibri" w:cs="Calibri"/>
-          <w:b/>
-          <w:bCs/>
-          <w:color w:val="000000"/>
-        </w:rPr>
-        <w:t>Prabhudesai</w:t>
-      </w:r>
-      <w:proofErr w:type="spellEnd"/>
-      <w:r>
-        <w:rPr>
-          <w:rFonts w:ascii="Calibri" w:hAnsi="Calibri" w:cs="Calibri"/>
-          <w:b/>
-          <w:bCs/>
-          <w:color w:val="000000"/>
-        </w:rPr>
-        <w:t xml:space="preserve">, M. et al. </w:t>
+        <w:t xml:space="preserve"> Li, A. C.; Prabhudesai, M. et al. </w:t>
       </w:r>
       <w:r>
         <w:rPr>
@@ -7979,47 +6418,7 @@
           <w:bCs/>
           <w:color w:val="000000"/>
         </w:rPr>
-        <w:t xml:space="preserve"> J. Ho, A. Jain, P. </w:t>
-      </w:r>
-      <w:proofErr w:type="spellStart"/>
-      <w:r>
-        <w:rPr>
-          <w:rFonts w:ascii="Calibri" w:hAnsi="Calibri" w:cs="Calibri"/>
-          <w:b/>
-          <w:bCs/>
-          <w:color w:val="000000"/>
-        </w:rPr>
-        <w:t>Abbeel</w:t>
-      </w:r>
-      <w:proofErr w:type="spellEnd"/>
-      <w:r>
-        <w:rPr>
-          <w:rFonts w:ascii="Calibri" w:hAnsi="Calibri" w:cs="Calibri"/>
-          <w:b/>
-          <w:bCs/>
-          <w:color w:val="000000"/>
-        </w:rPr>
-        <w:t xml:space="preserve">, Denoising Diffusion Probabilistic Models, </w:t>
-      </w:r>
-      <w:proofErr w:type="spellStart"/>
-      <w:r>
-        <w:rPr>
-          <w:rFonts w:ascii="Calibri" w:hAnsi="Calibri" w:cs="Calibri"/>
-          <w:b/>
-          <w:bCs/>
-          <w:color w:val="000000"/>
-        </w:rPr>
-        <w:t>NeurIPS</w:t>
-      </w:r>
-      <w:proofErr w:type="spellEnd"/>
-      <w:r>
-        <w:rPr>
-          <w:rFonts w:ascii="Calibri" w:hAnsi="Calibri" w:cs="Calibri"/>
-          <w:b/>
-          <w:bCs/>
-          <w:color w:val="000000"/>
-        </w:rPr>
-        <w:t xml:space="preserve"> 2020, pp. 6840-6851</w:t>
+        <w:t> J. Ho, A. Jain, P. Abbeel, Denoising Diffusion Probabilistic Models, NeurIPS 2020, pp. 6840-6851</w:t>
       </w:r>
     </w:p>
     <w:p>
@@ -8089,7 +6488,6 @@
         </w:rPr>
         <w:t xml:space="preserve"> J. L. Bytheway, M. Hughes, R. Cifelli, K. Mahoney, and J. M. English, </w:t>
       </w:r>
-      <w:proofErr w:type="gramStart"/>
       <w:r>
         <w:rPr>
           <w:rFonts w:ascii="Calibri" w:hAnsi="Calibri" w:cs="Calibri"/>
@@ -8099,19 +6497,7 @@
           <w:iCs/>
           <w:color w:val="000000"/>
         </w:rPr>
-        <w:t>Demonstrating</w:t>
-      </w:r>
-      <w:proofErr w:type="gramEnd"/>
-      <w:r>
-        <w:rPr>
-          <w:rFonts w:ascii="Calibri" w:hAnsi="Calibri" w:cs="Calibri"/>
-          <w:b/>
-          <w:bCs/>
-          <w:i/>
-          <w:iCs/>
-          <w:color w:val="000000"/>
-        </w:rPr>
-        <w:t xml:space="preserve"> a Probabilistic Quantitative Precipitation Estimate for Evaluating Precipitation Forecasts in Complex Terrain</w:t>
+        <w:t>Demonstrating a Probabilistic Quantitative Precipitation Estimate for Evaluating Precipitation Forecasts in Complex Terrain</w:t>
       </w:r>
       <w:r>
         <w:rPr>
@@ -8144,27 +6530,7 @@
           <w:bCs/>
           <w:color w:val="000000"/>
         </w:rPr>
-        <w:t xml:space="preserve"> Jiaxin Li, </w:t>
-      </w:r>
-      <w:proofErr w:type="spellStart"/>
-      <w:r>
-        <w:rPr>
-          <w:rFonts w:ascii="Calibri" w:hAnsi="Calibri" w:cs="Calibri"/>
-          <w:b/>
-          <w:bCs/>
-          <w:color w:val="000000"/>
-        </w:rPr>
-        <w:t>Danfeng</w:t>
-      </w:r>
-      <w:proofErr w:type="spellEnd"/>
-      <w:r>
-        <w:rPr>
-          <w:rFonts w:ascii="Calibri" w:hAnsi="Calibri" w:cs="Calibri"/>
-          <w:b/>
-          <w:bCs/>
-          <w:color w:val="000000"/>
-        </w:rPr>
-        <w:t xml:space="preserve"> Hong, et al., </w:t>
+        <w:t xml:space="preserve"> Jiaxin Li, Danfeng Hong, et al., </w:t>
       </w:r>
       <w:r>
         <w:rPr>
@@ -9068,6 +7434,7 @@
   <w:style w:type="character" w:default="1" w:styleId="DefaultParagraphFont">
     <w:name w:val="Default Paragraph Font"/>
     <w:uiPriority w:val="1"/>
+    <w:semiHidden/>
     <w:unhideWhenUsed/>
   </w:style>
   <w:style w:type="table" w:default="1" w:styleId="TableNormal">

</xml_diff>